<commit_message>
Introduction to Python Index Complete
</commit_message>
<xml_diff>
--- a/Introduction to Python Index.docx
+++ b/Introduction to Python Index.docx
@@ -2837,113 +2837,2599 @@
           <w:lang w:val="en-US"/>
         </w:rPr>
       </w:pPr>
+      <w:r>
+        <w:rPr>
+          <w:rFonts w:ascii="Monotype Corsiva" w:hAnsi="Monotype Corsiva"/>
+          <w:sz w:val="40"/>
+          <w:szCs w:val="40"/>
+          <w:lang w:val="en-US"/>
+        </w:rPr>
+        <w:t>Arrays &amp; Lists</w:t>
+      </w:r>
+    </w:p>
+    <w:p>
+      <w:pPr>
+        <w:pStyle w:val="ListParagraph"/>
+        <w:numPr>
+          <w:ilvl w:val="0"/>
+          <w:numId w:val="9"/>
+        </w:numPr>
+        <w:rPr>
+          <w:rFonts w:ascii="Monotype Corsiva" w:hAnsi="Monotype Corsiva"/>
+          <w:sz w:val="40"/>
+          <w:szCs w:val="40"/>
+          <w:lang w:val="en-US"/>
+        </w:rPr>
+      </w:pPr>
+      <w:r>
+        <w:rPr>
+          <w:rFonts w:ascii="Monotype Corsiva" w:hAnsi="Monotype Corsiva"/>
+          <w:sz w:val="40"/>
+          <w:szCs w:val="40"/>
+          <w:lang w:val="en-US"/>
+        </w:rPr>
+        <w:t>Introduction to Lists</w:t>
+      </w:r>
+    </w:p>
+    <w:p>
+      <w:pPr>
+        <w:pStyle w:val="ListParagraph"/>
+        <w:numPr>
+          <w:ilvl w:val="0"/>
+          <w:numId w:val="9"/>
+        </w:numPr>
+        <w:rPr>
+          <w:rFonts w:ascii="Monotype Corsiva" w:hAnsi="Monotype Corsiva"/>
+          <w:sz w:val="40"/>
+          <w:szCs w:val="40"/>
+          <w:lang w:val="en-US"/>
+        </w:rPr>
+      </w:pPr>
+      <w:r>
+        <w:rPr>
+          <w:rFonts w:ascii="Monotype Corsiva" w:hAnsi="Monotype Corsiva"/>
+          <w:sz w:val="40"/>
+          <w:szCs w:val="40"/>
+          <w:lang w:val="en-US"/>
+        </w:rPr>
+        <w:t>Operation on Lists</w:t>
+      </w:r>
+    </w:p>
+    <w:p>
+      <w:pPr>
+        <w:pStyle w:val="ListParagraph"/>
+        <w:numPr>
+          <w:ilvl w:val="0"/>
+          <w:numId w:val="9"/>
+        </w:numPr>
+        <w:rPr>
+          <w:rFonts w:ascii="Monotype Corsiva" w:hAnsi="Monotype Corsiva"/>
+          <w:sz w:val="40"/>
+          <w:szCs w:val="40"/>
+          <w:lang w:val="en-US"/>
+        </w:rPr>
+      </w:pPr>
+      <w:r>
+        <w:rPr>
+          <w:rFonts w:ascii="Monotype Corsiva" w:hAnsi="Monotype Corsiva"/>
+          <w:sz w:val="40"/>
+          <w:szCs w:val="40"/>
+          <w:lang w:val="en-US"/>
+        </w:rPr>
+        <w:t>Predict the output</w:t>
+      </w:r>
+    </w:p>
+    <w:p>
+      <w:pPr>
+        <w:pStyle w:val="ListParagraph"/>
+        <w:numPr>
+          <w:ilvl w:val="0"/>
+          <w:numId w:val="9"/>
+        </w:numPr>
+        <w:rPr>
+          <w:rFonts w:ascii="Monotype Corsiva" w:hAnsi="Monotype Corsiva"/>
+          <w:sz w:val="40"/>
+          <w:szCs w:val="40"/>
+          <w:lang w:val="en-US"/>
+        </w:rPr>
+      </w:pPr>
+      <w:r>
+        <w:rPr>
+          <w:rFonts w:ascii="Monotype Corsiva" w:hAnsi="Monotype Corsiva"/>
+          <w:sz w:val="40"/>
+          <w:szCs w:val="40"/>
+          <w:lang w:val="en-US"/>
+        </w:rPr>
+        <w:t>Predict the output</w:t>
+      </w:r>
+    </w:p>
+    <w:p>
+      <w:pPr>
+        <w:pStyle w:val="ListParagraph"/>
+        <w:numPr>
+          <w:ilvl w:val="0"/>
+          <w:numId w:val="9"/>
+        </w:numPr>
+        <w:rPr>
+          <w:rFonts w:ascii="Monotype Corsiva" w:hAnsi="Monotype Corsiva"/>
+          <w:sz w:val="40"/>
+          <w:szCs w:val="40"/>
+          <w:lang w:val="en-US"/>
+        </w:rPr>
+      </w:pPr>
+      <w:r>
+        <w:rPr>
+          <w:rFonts w:ascii="Monotype Corsiva" w:hAnsi="Monotype Corsiva"/>
+          <w:sz w:val="40"/>
+          <w:szCs w:val="40"/>
+          <w:lang w:val="en-US"/>
+        </w:rPr>
+        <w:t>Predict the output</w:t>
+      </w:r>
+    </w:p>
+    <w:p>
+      <w:pPr>
+        <w:pStyle w:val="ListParagraph"/>
+        <w:numPr>
+          <w:ilvl w:val="0"/>
+          <w:numId w:val="9"/>
+        </w:numPr>
+        <w:rPr>
+          <w:rFonts w:ascii="Monotype Corsiva" w:hAnsi="Monotype Corsiva"/>
+          <w:sz w:val="40"/>
+          <w:szCs w:val="40"/>
+          <w:lang w:val="en-US"/>
+        </w:rPr>
+      </w:pPr>
+      <w:r>
+        <w:rPr>
+          <w:rFonts w:ascii="Monotype Corsiva" w:hAnsi="Monotype Corsiva"/>
+          <w:sz w:val="40"/>
+          <w:szCs w:val="40"/>
+          <w:lang w:val="en-US"/>
+        </w:rPr>
+        <w:t>How Elements are stored in List</w:t>
+      </w:r>
+    </w:p>
+    <w:p>
+      <w:pPr>
+        <w:pStyle w:val="ListParagraph"/>
+        <w:numPr>
+          <w:ilvl w:val="0"/>
+          <w:numId w:val="9"/>
+        </w:numPr>
+        <w:rPr>
+          <w:rFonts w:ascii="Monotype Corsiva" w:hAnsi="Monotype Corsiva"/>
+          <w:sz w:val="40"/>
+          <w:szCs w:val="40"/>
+          <w:lang w:val="en-US"/>
+        </w:rPr>
+      </w:pPr>
+      <w:r>
+        <w:rPr>
+          <w:rFonts w:ascii="Monotype Corsiva" w:hAnsi="Monotype Corsiva"/>
+          <w:sz w:val="40"/>
+          <w:szCs w:val="40"/>
+          <w:lang w:val="en-US"/>
+        </w:rPr>
+        <w:t>Resizing of List</w:t>
+      </w:r>
+    </w:p>
+    <w:p>
+      <w:pPr>
+        <w:pStyle w:val="ListParagraph"/>
+        <w:numPr>
+          <w:ilvl w:val="0"/>
+          <w:numId w:val="9"/>
+        </w:numPr>
+        <w:rPr>
+          <w:rFonts w:ascii="Monotype Corsiva" w:hAnsi="Monotype Corsiva"/>
+          <w:sz w:val="40"/>
+          <w:szCs w:val="40"/>
+          <w:lang w:val="en-US"/>
+        </w:rPr>
+      </w:pPr>
+      <w:r>
+        <w:rPr>
+          <w:rFonts w:ascii="Monotype Corsiva" w:hAnsi="Monotype Corsiva"/>
+          <w:sz w:val="40"/>
+          <w:szCs w:val="40"/>
+          <w:lang w:val="en-US"/>
+        </w:rPr>
+        <w:t>Looping on Lists</w:t>
+      </w:r>
+    </w:p>
+    <w:p>
+      <w:pPr>
+        <w:pStyle w:val="ListParagraph"/>
+        <w:numPr>
+          <w:ilvl w:val="0"/>
+          <w:numId w:val="9"/>
+        </w:numPr>
+        <w:rPr>
+          <w:rFonts w:ascii="Monotype Corsiva" w:hAnsi="Monotype Corsiva"/>
+          <w:sz w:val="40"/>
+          <w:szCs w:val="40"/>
+          <w:lang w:val="en-US"/>
+        </w:rPr>
+      </w:pPr>
+      <w:r>
+        <w:rPr>
+          <w:rFonts w:ascii="Monotype Corsiva" w:hAnsi="Monotype Corsiva"/>
+          <w:sz w:val="40"/>
+          <w:szCs w:val="40"/>
+          <w:lang w:val="en-US"/>
+        </w:rPr>
+        <w:t>Predict the output</w:t>
+      </w:r>
+    </w:p>
+    <w:p>
+      <w:pPr>
+        <w:pStyle w:val="ListParagraph"/>
+        <w:numPr>
+          <w:ilvl w:val="0"/>
+          <w:numId w:val="9"/>
+        </w:numPr>
+        <w:rPr>
+          <w:rFonts w:ascii="Monotype Corsiva" w:hAnsi="Monotype Corsiva"/>
+          <w:sz w:val="40"/>
+          <w:szCs w:val="40"/>
+          <w:lang w:val="en-US"/>
+        </w:rPr>
+      </w:pPr>
+      <w:r>
+        <w:rPr>
+          <w:rFonts w:ascii="Monotype Corsiva" w:hAnsi="Monotype Corsiva"/>
+          <w:sz w:val="40"/>
+          <w:szCs w:val="40"/>
+          <w:lang w:val="en-US"/>
+        </w:rPr>
+        <w:t>Array Sum</w:t>
+      </w:r>
+    </w:p>
+    <w:p>
+      <w:pPr>
+        <w:pStyle w:val="ListParagraph"/>
+        <w:numPr>
+          <w:ilvl w:val="0"/>
+          <w:numId w:val="9"/>
+        </w:numPr>
+        <w:rPr>
+          <w:rFonts w:ascii="Monotype Corsiva" w:hAnsi="Monotype Corsiva"/>
+          <w:sz w:val="40"/>
+          <w:szCs w:val="40"/>
+          <w:lang w:val="en-US"/>
+        </w:rPr>
+      </w:pPr>
+      <w:r>
+        <w:rPr>
+          <w:rFonts w:ascii="Monotype Corsiva" w:hAnsi="Monotype Corsiva"/>
+          <w:sz w:val="40"/>
+          <w:szCs w:val="40"/>
+          <w:lang w:val="en-US"/>
+        </w:rPr>
+        <w:t>Negative Indexing and Sequence Indexing</w:t>
+      </w:r>
+    </w:p>
+    <w:p>
+      <w:pPr>
+        <w:pStyle w:val="ListParagraph"/>
+        <w:numPr>
+          <w:ilvl w:val="0"/>
+          <w:numId w:val="9"/>
+        </w:numPr>
+        <w:rPr>
+          <w:rFonts w:ascii="Monotype Corsiva" w:hAnsi="Monotype Corsiva"/>
+          <w:sz w:val="40"/>
+          <w:szCs w:val="40"/>
+          <w:lang w:val="en-US"/>
+        </w:rPr>
+      </w:pPr>
+      <w:r>
+        <w:rPr>
+          <w:rFonts w:ascii="Monotype Corsiva" w:hAnsi="Monotype Corsiva"/>
+          <w:sz w:val="40"/>
+          <w:szCs w:val="40"/>
+          <w:lang w:val="en-US"/>
+        </w:rPr>
+        <w:t>Line Separated Input of List</w:t>
+      </w:r>
+    </w:p>
+    <w:p>
+      <w:pPr>
+        <w:pStyle w:val="ListParagraph"/>
+        <w:numPr>
+          <w:ilvl w:val="0"/>
+          <w:numId w:val="9"/>
+        </w:numPr>
+        <w:rPr>
+          <w:rFonts w:ascii="Monotype Corsiva" w:hAnsi="Monotype Corsiva"/>
+          <w:sz w:val="40"/>
+          <w:szCs w:val="40"/>
+          <w:lang w:val="en-US"/>
+        </w:rPr>
+      </w:pPr>
+      <w:r>
+        <w:rPr>
+          <w:rFonts w:ascii="Monotype Corsiva" w:hAnsi="Monotype Corsiva"/>
+          <w:sz w:val="40"/>
+          <w:szCs w:val="40"/>
+          <w:lang w:val="en-US"/>
+        </w:rPr>
+        <w:t>Predict the output</w:t>
+      </w:r>
+    </w:p>
+    <w:p>
+      <w:pPr>
+        <w:pStyle w:val="ListParagraph"/>
+        <w:numPr>
+          <w:ilvl w:val="0"/>
+          <w:numId w:val="9"/>
+        </w:numPr>
+        <w:rPr>
+          <w:rFonts w:ascii="Monotype Corsiva" w:hAnsi="Monotype Corsiva"/>
+          <w:sz w:val="40"/>
+          <w:szCs w:val="40"/>
+          <w:lang w:val="en-US"/>
+        </w:rPr>
+      </w:pPr>
+      <w:r>
+        <w:rPr>
+          <w:rFonts w:ascii="Monotype Corsiva" w:hAnsi="Monotype Corsiva"/>
+          <w:sz w:val="40"/>
+          <w:szCs w:val="40"/>
+          <w:lang w:val="en-US"/>
+        </w:rPr>
+        <w:t>Space Separated Input of List</w:t>
+      </w:r>
+    </w:p>
+    <w:p>
+      <w:pPr>
+        <w:pStyle w:val="ListParagraph"/>
+        <w:numPr>
+          <w:ilvl w:val="0"/>
+          <w:numId w:val="9"/>
+        </w:numPr>
+        <w:rPr>
+          <w:rFonts w:ascii="Monotype Corsiva" w:hAnsi="Monotype Corsiva"/>
+          <w:sz w:val="40"/>
+          <w:szCs w:val="40"/>
+          <w:lang w:val="en-US"/>
+        </w:rPr>
+      </w:pPr>
+      <w:r>
+        <w:rPr>
+          <w:rFonts w:ascii="Monotype Corsiva" w:hAnsi="Monotype Corsiva"/>
+          <w:sz w:val="40"/>
+          <w:szCs w:val="40"/>
+          <w:lang w:val="en-US"/>
+        </w:rPr>
+        <w:t>Predict the output</w:t>
+      </w:r>
+    </w:p>
+    <w:p>
+      <w:pPr>
+        <w:pStyle w:val="ListParagraph"/>
+        <w:numPr>
+          <w:ilvl w:val="0"/>
+          <w:numId w:val="9"/>
+        </w:numPr>
+        <w:rPr>
+          <w:rFonts w:ascii="Monotype Corsiva" w:hAnsi="Monotype Corsiva"/>
+          <w:sz w:val="40"/>
+          <w:szCs w:val="40"/>
+          <w:lang w:val="en-US"/>
+        </w:rPr>
+      </w:pPr>
+      <w:r>
+        <w:rPr>
+          <w:rFonts w:ascii="Monotype Corsiva" w:hAnsi="Monotype Corsiva"/>
+          <w:sz w:val="40"/>
+          <w:szCs w:val="40"/>
+          <w:lang w:val="en-US"/>
+        </w:rPr>
+        <w:lastRenderedPageBreak/>
+        <w:t>Linear Search</w:t>
+      </w:r>
+    </w:p>
+    <w:p>
+      <w:pPr>
+        <w:pStyle w:val="ListParagraph"/>
+        <w:numPr>
+          <w:ilvl w:val="0"/>
+          <w:numId w:val="9"/>
+        </w:numPr>
+        <w:rPr>
+          <w:rFonts w:ascii="Monotype Corsiva" w:hAnsi="Monotype Corsiva"/>
+          <w:sz w:val="40"/>
+          <w:szCs w:val="40"/>
+          <w:lang w:val="en-US"/>
+        </w:rPr>
+      </w:pPr>
+      <w:r>
+        <w:rPr>
+          <w:rFonts w:ascii="Monotype Corsiva" w:hAnsi="Monotype Corsiva"/>
+          <w:sz w:val="40"/>
+          <w:szCs w:val="40"/>
+          <w:lang w:val="en-US"/>
+        </w:rPr>
+        <w:t>Linear Search through Functions</w:t>
+      </w:r>
+    </w:p>
+    <w:p>
+      <w:pPr>
+        <w:pStyle w:val="ListParagraph"/>
+        <w:numPr>
+          <w:ilvl w:val="0"/>
+          <w:numId w:val="9"/>
+        </w:numPr>
+        <w:rPr>
+          <w:rFonts w:ascii="Monotype Corsiva" w:hAnsi="Monotype Corsiva"/>
+          <w:sz w:val="40"/>
+          <w:szCs w:val="40"/>
+          <w:lang w:val="en-US"/>
+        </w:rPr>
+      </w:pPr>
+      <w:r>
+        <w:rPr>
+          <w:rFonts w:ascii="Monotype Corsiva" w:hAnsi="Monotype Corsiva"/>
+          <w:sz w:val="40"/>
+          <w:szCs w:val="40"/>
+          <w:lang w:val="en-US"/>
+        </w:rPr>
+        <w:t>Mutable and Immutable Concept</w:t>
+      </w:r>
+    </w:p>
+    <w:p>
+      <w:pPr>
+        <w:pStyle w:val="ListParagraph"/>
+        <w:numPr>
+          <w:ilvl w:val="0"/>
+          <w:numId w:val="9"/>
+        </w:numPr>
+        <w:rPr>
+          <w:rFonts w:ascii="Monotype Corsiva" w:hAnsi="Monotype Corsiva"/>
+          <w:sz w:val="40"/>
+          <w:szCs w:val="40"/>
+          <w:lang w:val="en-US"/>
+        </w:rPr>
+      </w:pPr>
+      <w:r>
+        <w:rPr>
+          <w:rFonts w:ascii="Monotype Corsiva" w:hAnsi="Monotype Corsiva"/>
+          <w:sz w:val="40"/>
+          <w:szCs w:val="40"/>
+          <w:lang w:val="en-US"/>
+        </w:rPr>
+        <w:t>Passing Variable Through Functions</w:t>
+      </w:r>
+    </w:p>
+    <w:p>
+      <w:pPr>
+        <w:pStyle w:val="ListParagraph"/>
+        <w:numPr>
+          <w:ilvl w:val="0"/>
+          <w:numId w:val="9"/>
+        </w:numPr>
+        <w:rPr>
+          <w:rFonts w:ascii="Monotype Corsiva" w:hAnsi="Monotype Corsiva"/>
+          <w:sz w:val="40"/>
+          <w:szCs w:val="40"/>
+          <w:lang w:val="en-US"/>
+        </w:rPr>
+      </w:pPr>
+      <w:r>
+        <w:rPr>
+          <w:rFonts w:ascii="Monotype Corsiva" w:hAnsi="Monotype Corsiva"/>
+          <w:sz w:val="40"/>
+          <w:szCs w:val="40"/>
+          <w:lang w:val="en-US"/>
+        </w:rPr>
+        <w:t>Passing list through Functions</w:t>
+      </w:r>
+    </w:p>
+    <w:p>
+      <w:pPr>
+        <w:pStyle w:val="ListParagraph"/>
+        <w:numPr>
+          <w:ilvl w:val="0"/>
+          <w:numId w:val="9"/>
+        </w:numPr>
+        <w:rPr>
+          <w:rFonts w:ascii="Monotype Corsiva" w:hAnsi="Monotype Corsiva"/>
+          <w:sz w:val="40"/>
+          <w:szCs w:val="40"/>
+          <w:lang w:val="en-US"/>
+        </w:rPr>
+      </w:pPr>
+      <w:r>
+        <w:rPr>
+          <w:rFonts w:ascii="Monotype Corsiva" w:hAnsi="Monotype Corsiva"/>
+          <w:sz w:val="40"/>
+          <w:szCs w:val="40"/>
+          <w:lang w:val="en-US"/>
+        </w:rPr>
+        <w:t>Predict the output</w:t>
+      </w:r>
+    </w:p>
+    <w:p>
+      <w:pPr>
+        <w:pStyle w:val="ListParagraph"/>
+        <w:numPr>
+          <w:ilvl w:val="0"/>
+          <w:numId w:val="9"/>
+        </w:numPr>
+        <w:rPr>
+          <w:rFonts w:ascii="Monotype Corsiva" w:hAnsi="Monotype Corsiva"/>
+          <w:sz w:val="40"/>
+          <w:szCs w:val="40"/>
+          <w:lang w:val="en-US"/>
+        </w:rPr>
+      </w:pPr>
+      <w:r>
+        <w:rPr>
+          <w:rFonts w:ascii="Monotype Corsiva" w:hAnsi="Monotype Corsiva"/>
+          <w:sz w:val="40"/>
+          <w:szCs w:val="40"/>
+          <w:lang w:val="en-US"/>
+        </w:rPr>
+        <w:t>Predict the output</w:t>
+      </w:r>
+    </w:p>
+    <w:p>
+      <w:pPr>
+        <w:pStyle w:val="ListParagraph"/>
+        <w:numPr>
+          <w:ilvl w:val="0"/>
+          <w:numId w:val="9"/>
+        </w:numPr>
+        <w:rPr>
+          <w:rFonts w:ascii="Monotype Corsiva" w:hAnsi="Monotype Corsiva"/>
+          <w:sz w:val="40"/>
+          <w:szCs w:val="40"/>
+          <w:lang w:val="en-US"/>
+        </w:rPr>
+      </w:pPr>
+      <w:r>
+        <w:rPr>
+          <w:rFonts w:ascii="Monotype Corsiva" w:hAnsi="Monotype Corsiva"/>
+          <w:sz w:val="40"/>
+          <w:szCs w:val="40"/>
+          <w:lang w:val="en-US"/>
+        </w:rPr>
+        <w:t>Reverse List</w:t>
+      </w:r>
+    </w:p>
+    <w:p>
+      <w:pPr>
+        <w:pStyle w:val="ListParagraph"/>
+        <w:numPr>
+          <w:ilvl w:val="0"/>
+          <w:numId w:val="9"/>
+        </w:numPr>
+        <w:rPr>
+          <w:rFonts w:ascii="Monotype Corsiva" w:hAnsi="Monotype Corsiva"/>
+          <w:sz w:val="40"/>
+          <w:szCs w:val="40"/>
+          <w:lang w:val="en-US"/>
+        </w:rPr>
+      </w:pPr>
+      <w:r>
+        <w:rPr>
+          <w:rFonts w:ascii="Monotype Corsiva" w:hAnsi="Monotype Corsiva"/>
+          <w:sz w:val="40"/>
+          <w:szCs w:val="40"/>
+          <w:lang w:val="en-US"/>
+        </w:rPr>
+        <w:t xml:space="preserve">Swap Alternate </w:t>
+      </w:r>
+    </w:p>
+    <w:p>
+      <w:pPr>
+        <w:pStyle w:val="ListParagraph"/>
+        <w:numPr>
+          <w:ilvl w:val="0"/>
+          <w:numId w:val="1"/>
+        </w:numPr>
+        <w:rPr>
+          <w:rFonts w:ascii="Monotype Corsiva" w:hAnsi="Monotype Corsiva"/>
+          <w:sz w:val="40"/>
+          <w:szCs w:val="40"/>
+          <w:lang w:val="en-US"/>
+        </w:rPr>
+      </w:pPr>
+      <w:r>
+        <w:rPr>
+          <w:rFonts w:ascii="Monotype Corsiva" w:hAnsi="Monotype Corsiva"/>
+          <w:sz w:val="40"/>
+          <w:szCs w:val="40"/>
+          <w:lang w:val="en-US"/>
+        </w:rPr>
+        <w:t>Searching &amp; Sorting</w:t>
+      </w:r>
+    </w:p>
+    <w:p>
+      <w:pPr>
+        <w:pStyle w:val="ListParagraph"/>
+        <w:numPr>
+          <w:ilvl w:val="0"/>
+          <w:numId w:val="10"/>
+        </w:numPr>
+        <w:rPr>
+          <w:rFonts w:ascii="Monotype Corsiva" w:hAnsi="Monotype Corsiva"/>
+          <w:sz w:val="40"/>
+          <w:szCs w:val="40"/>
+          <w:lang w:val="en-US"/>
+        </w:rPr>
+      </w:pPr>
+      <w:r>
+        <w:rPr>
+          <w:rFonts w:ascii="Monotype Corsiva" w:hAnsi="Monotype Corsiva"/>
+          <w:sz w:val="40"/>
+          <w:szCs w:val="40"/>
+          <w:lang w:val="en-US"/>
+        </w:rPr>
+        <w:t>Binary Search Explain</w:t>
+      </w:r>
+    </w:p>
+    <w:p>
+      <w:pPr>
+        <w:pStyle w:val="ListParagraph"/>
+        <w:numPr>
+          <w:ilvl w:val="0"/>
+          <w:numId w:val="10"/>
+        </w:numPr>
+        <w:rPr>
+          <w:rFonts w:ascii="Monotype Corsiva" w:hAnsi="Monotype Corsiva"/>
+          <w:sz w:val="40"/>
+          <w:szCs w:val="40"/>
+          <w:lang w:val="en-US"/>
+        </w:rPr>
+      </w:pPr>
+      <w:r>
+        <w:rPr>
+          <w:rFonts w:ascii="Monotype Corsiva" w:hAnsi="Monotype Corsiva"/>
+          <w:sz w:val="40"/>
+          <w:szCs w:val="40"/>
+          <w:lang w:val="en-US"/>
+        </w:rPr>
+        <w:t>Code Binary Search</w:t>
+      </w:r>
+    </w:p>
+    <w:p>
+      <w:pPr>
+        <w:pStyle w:val="ListParagraph"/>
+        <w:numPr>
+          <w:ilvl w:val="0"/>
+          <w:numId w:val="10"/>
+        </w:numPr>
+        <w:rPr>
+          <w:rFonts w:ascii="Monotype Corsiva" w:hAnsi="Monotype Corsiva"/>
+          <w:sz w:val="40"/>
+          <w:szCs w:val="40"/>
+          <w:lang w:val="en-US"/>
+        </w:rPr>
+      </w:pPr>
+      <w:r>
+        <w:rPr>
+          <w:rFonts w:ascii="Monotype Corsiva" w:hAnsi="Monotype Corsiva"/>
+          <w:sz w:val="40"/>
+          <w:szCs w:val="40"/>
+          <w:lang w:val="en-US"/>
+        </w:rPr>
+        <w:t>Binary Search Code</w:t>
+      </w:r>
+    </w:p>
+    <w:p>
+      <w:pPr>
+        <w:pStyle w:val="ListParagraph"/>
+        <w:numPr>
+          <w:ilvl w:val="0"/>
+          <w:numId w:val="10"/>
+        </w:numPr>
+        <w:rPr>
+          <w:rFonts w:ascii="Monotype Corsiva" w:hAnsi="Monotype Corsiva"/>
+          <w:sz w:val="40"/>
+          <w:szCs w:val="40"/>
+          <w:lang w:val="en-US"/>
+        </w:rPr>
+      </w:pPr>
+      <w:r>
+        <w:rPr>
+          <w:rFonts w:ascii="Monotype Corsiva" w:hAnsi="Monotype Corsiva"/>
+          <w:sz w:val="40"/>
+          <w:szCs w:val="40"/>
+          <w:lang w:val="en-US"/>
+        </w:rPr>
+        <w:t>Selection Sort Explain</w:t>
+      </w:r>
+    </w:p>
+    <w:p>
+      <w:pPr>
+        <w:pStyle w:val="ListParagraph"/>
+        <w:numPr>
+          <w:ilvl w:val="0"/>
+          <w:numId w:val="10"/>
+        </w:numPr>
+        <w:rPr>
+          <w:rFonts w:ascii="Monotype Corsiva" w:hAnsi="Monotype Corsiva"/>
+          <w:sz w:val="40"/>
+          <w:szCs w:val="40"/>
+          <w:lang w:val="en-US"/>
+        </w:rPr>
+      </w:pPr>
+      <w:r>
+        <w:rPr>
+          <w:rFonts w:ascii="Monotype Corsiva" w:hAnsi="Monotype Corsiva"/>
+          <w:sz w:val="40"/>
+          <w:szCs w:val="40"/>
+          <w:lang w:val="en-US"/>
+        </w:rPr>
+        <w:t>Selection Sort Code</w:t>
+      </w:r>
+    </w:p>
+    <w:p>
+      <w:pPr>
+        <w:pStyle w:val="ListParagraph"/>
+        <w:numPr>
+          <w:ilvl w:val="0"/>
+          <w:numId w:val="10"/>
+        </w:numPr>
+        <w:rPr>
+          <w:rFonts w:ascii="Monotype Corsiva" w:hAnsi="Monotype Corsiva"/>
+          <w:sz w:val="40"/>
+          <w:szCs w:val="40"/>
+          <w:lang w:val="en-US"/>
+        </w:rPr>
+      </w:pPr>
+      <w:r>
+        <w:rPr>
+          <w:rFonts w:ascii="Monotype Corsiva" w:hAnsi="Monotype Corsiva"/>
+          <w:sz w:val="40"/>
+          <w:szCs w:val="40"/>
+          <w:lang w:val="en-US"/>
+        </w:rPr>
+        <w:t>Bubble Sort Explain</w:t>
+      </w:r>
+    </w:p>
+    <w:p>
+      <w:pPr>
+        <w:pStyle w:val="ListParagraph"/>
+        <w:numPr>
+          <w:ilvl w:val="0"/>
+          <w:numId w:val="10"/>
+        </w:numPr>
+        <w:rPr>
+          <w:rFonts w:ascii="Monotype Corsiva" w:hAnsi="Monotype Corsiva"/>
+          <w:sz w:val="40"/>
+          <w:szCs w:val="40"/>
+          <w:lang w:val="en-US"/>
+        </w:rPr>
+      </w:pPr>
+      <w:r>
+        <w:rPr>
+          <w:rFonts w:ascii="Monotype Corsiva" w:hAnsi="Monotype Corsiva"/>
+          <w:sz w:val="40"/>
+          <w:szCs w:val="40"/>
+          <w:lang w:val="en-US"/>
+        </w:rPr>
+        <w:t>Code Bubble Sort</w:t>
+      </w:r>
+    </w:p>
+    <w:p>
+      <w:pPr>
+        <w:pStyle w:val="ListParagraph"/>
+        <w:numPr>
+          <w:ilvl w:val="0"/>
+          <w:numId w:val="10"/>
+        </w:numPr>
+        <w:rPr>
+          <w:rFonts w:ascii="Monotype Corsiva" w:hAnsi="Monotype Corsiva"/>
+          <w:sz w:val="40"/>
+          <w:szCs w:val="40"/>
+          <w:lang w:val="en-US"/>
+        </w:rPr>
+      </w:pPr>
+      <w:r>
+        <w:rPr>
+          <w:rFonts w:ascii="Monotype Corsiva" w:hAnsi="Monotype Corsiva"/>
+          <w:sz w:val="40"/>
+          <w:szCs w:val="40"/>
+          <w:lang w:val="en-US"/>
+        </w:rPr>
+        <w:t>Bubble Sort Code</w:t>
+      </w:r>
+    </w:p>
+    <w:p>
+      <w:pPr>
+        <w:pStyle w:val="ListParagraph"/>
+        <w:numPr>
+          <w:ilvl w:val="0"/>
+          <w:numId w:val="10"/>
+        </w:numPr>
+        <w:rPr>
+          <w:rFonts w:ascii="Monotype Corsiva" w:hAnsi="Monotype Corsiva"/>
+          <w:sz w:val="40"/>
+          <w:szCs w:val="40"/>
+          <w:lang w:val="en-US"/>
+        </w:rPr>
+      </w:pPr>
+      <w:r>
+        <w:rPr>
+          <w:rFonts w:ascii="Monotype Corsiva" w:hAnsi="Monotype Corsiva"/>
+          <w:sz w:val="40"/>
+          <w:szCs w:val="40"/>
+          <w:lang w:val="en-US"/>
+        </w:rPr>
+        <w:t>Insertion Sort Explain</w:t>
+      </w:r>
+    </w:p>
+    <w:p>
+      <w:pPr>
+        <w:pStyle w:val="ListParagraph"/>
+        <w:numPr>
+          <w:ilvl w:val="0"/>
+          <w:numId w:val="10"/>
+        </w:numPr>
+        <w:rPr>
+          <w:rFonts w:ascii="Monotype Corsiva" w:hAnsi="Monotype Corsiva"/>
+          <w:sz w:val="40"/>
+          <w:szCs w:val="40"/>
+          <w:lang w:val="en-US"/>
+        </w:rPr>
+      </w:pPr>
+      <w:r>
+        <w:rPr>
+          <w:rFonts w:ascii="Monotype Corsiva" w:hAnsi="Monotype Corsiva"/>
+          <w:sz w:val="40"/>
+          <w:szCs w:val="40"/>
+          <w:lang w:val="en-US"/>
+        </w:rPr>
+        <w:t>Code Insertion Code</w:t>
+      </w:r>
+    </w:p>
+    <w:p>
+      <w:pPr>
+        <w:pStyle w:val="ListParagraph"/>
+        <w:numPr>
+          <w:ilvl w:val="0"/>
+          <w:numId w:val="10"/>
+        </w:numPr>
+        <w:rPr>
+          <w:rFonts w:ascii="Monotype Corsiva" w:hAnsi="Monotype Corsiva"/>
+          <w:sz w:val="40"/>
+          <w:szCs w:val="40"/>
+          <w:lang w:val="en-US"/>
+        </w:rPr>
+      </w:pPr>
+      <w:r>
+        <w:rPr>
+          <w:rFonts w:ascii="Monotype Corsiva" w:hAnsi="Monotype Corsiva"/>
+          <w:sz w:val="40"/>
+          <w:szCs w:val="40"/>
+          <w:lang w:val="en-US"/>
+        </w:rPr>
+        <w:t>Insertion Sort Code</w:t>
+      </w:r>
+    </w:p>
+    <w:p>
+      <w:pPr>
+        <w:pStyle w:val="ListParagraph"/>
+        <w:numPr>
+          <w:ilvl w:val="0"/>
+          <w:numId w:val="10"/>
+        </w:numPr>
+        <w:rPr>
+          <w:rFonts w:ascii="Monotype Corsiva" w:hAnsi="Monotype Corsiva"/>
+          <w:sz w:val="40"/>
+          <w:szCs w:val="40"/>
+          <w:lang w:val="en-US"/>
+        </w:rPr>
+      </w:pPr>
+      <w:r>
+        <w:rPr>
+          <w:rFonts w:ascii="Monotype Corsiva" w:hAnsi="Monotype Corsiva"/>
+          <w:sz w:val="40"/>
+          <w:szCs w:val="40"/>
+          <w:lang w:val="en-US"/>
+        </w:rPr>
+        <w:t>Merge Two Sorted Arrays Explain</w:t>
+      </w:r>
+    </w:p>
+    <w:p>
+      <w:pPr>
+        <w:pStyle w:val="ListParagraph"/>
+        <w:numPr>
+          <w:ilvl w:val="0"/>
+          <w:numId w:val="10"/>
+        </w:numPr>
+        <w:rPr>
+          <w:rFonts w:ascii="Monotype Corsiva" w:hAnsi="Monotype Corsiva"/>
+          <w:sz w:val="40"/>
+          <w:szCs w:val="40"/>
+          <w:lang w:val="en-US"/>
+        </w:rPr>
+      </w:pPr>
+      <w:r>
+        <w:rPr>
+          <w:rFonts w:ascii="Monotype Corsiva" w:hAnsi="Monotype Corsiva"/>
+          <w:sz w:val="40"/>
+          <w:szCs w:val="40"/>
+          <w:lang w:val="en-US"/>
+        </w:rPr>
+        <w:t>Code Merge Two Sorted Arrays</w:t>
+      </w:r>
+    </w:p>
+    <w:p>
+      <w:pPr>
+        <w:pStyle w:val="ListParagraph"/>
+        <w:numPr>
+          <w:ilvl w:val="0"/>
+          <w:numId w:val="10"/>
+        </w:numPr>
+        <w:rPr>
+          <w:rFonts w:ascii="Monotype Corsiva" w:hAnsi="Monotype Corsiva"/>
+          <w:sz w:val="40"/>
+          <w:szCs w:val="40"/>
+          <w:lang w:val="en-US"/>
+        </w:rPr>
+      </w:pPr>
+      <w:r>
+        <w:rPr>
+          <w:rFonts w:ascii="Monotype Corsiva" w:hAnsi="Monotype Corsiva"/>
+          <w:sz w:val="40"/>
+          <w:szCs w:val="40"/>
+          <w:lang w:val="en-US"/>
+        </w:rPr>
+        <w:t>Merge Two Sorted Arrays Code</w:t>
+      </w:r>
+    </w:p>
+    <w:p>
+      <w:pPr>
+        <w:ind w:left="720"/>
+        <w:rPr>
+          <w:rFonts w:ascii="Monotype Corsiva" w:hAnsi="Monotype Corsiva"/>
+          <w:sz w:val="40"/>
+          <w:szCs w:val="40"/>
+          <w:lang w:val="en-US"/>
+        </w:rPr>
+      </w:pPr>
+    </w:p>
+    <w:p>
+      <w:pPr>
+        <w:pStyle w:val="ListParagraph"/>
+        <w:numPr>
+          <w:ilvl w:val="0"/>
+          <w:numId w:val="1"/>
+        </w:numPr>
+        <w:rPr>
+          <w:rFonts w:ascii="Monotype Corsiva" w:hAnsi="Monotype Corsiva"/>
+          <w:sz w:val="40"/>
+          <w:szCs w:val="40"/>
+          <w:lang w:val="en-US"/>
+        </w:rPr>
+      </w:pPr>
+      <w:r>
+        <w:rPr>
+          <w:rFonts w:ascii="Monotype Corsiva" w:hAnsi="Monotype Corsiva"/>
+          <w:sz w:val="40"/>
+          <w:szCs w:val="40"/>
+          <w:lang w:val="en-US"/>
+        </w:rPr>
+        <w:t>Strings</w:t>
+      </w:r>
+    </w:p>
+    <w:p>
+      <w:pPr>
+        <w:pStyle w:val="ListParagraph"/>
+        <w:numPr>
+          <w:ilvl w:val="0"/>
+          <w:numId w:val="11"/>
+        </w:numPr>
+        <w:rPr>
+          <w:rFonts w:ascii="Monotype Corsiva" w:hAnsi="Monotype Corsiva"/>
+          <w:sz w:val="40"/>
+          <w:szCs w:val="40"/>
+          <w:lang w:val="en-US"/>
+        </w:rPr>
+      </w:pPr>
+      <w:r>
+        <w:rPr>
+          <w:rFonts w:ascii="Monotype Corsiva" w:hAnsi="Monotype Corsiva"/>
+          <w:sz w:val="40"/>
+          <w:szCs w:val="40"/>
+          <w:lang w:val="en-US"/>
+        </w:rPr>
+        <w:t>Introduction to Strings</w:t>
+      </w:r>
+    </w:p>
+    <w:p>
+      <w:pPr>
+        <w:pStyle w:val="ListParagraph"/>
+        <w:numPr>
+          <w:ilvl w:val="0"/>
+          <w:numId w:val="11"/>
+        </w:numPr>
+        <w:rPr>
+          <w:rFonts w:ascii="Monotype Corsiva" w:hAnsi="Monotype Corsiva"/>
+          <w:sz w:val="40"/>
+          <w:szCs w:val="40"/>
+          <w:lang w:val="en-US"/>
+        </w:rPr>
+      </w:pPr>
+      <w:r>
+        <w:rPr>
+          <w:rFonts w:ascii="Monotype Corsiva" w:hAnsi="Monotype Corsiva"/>
+          <w:sz w:val="40"/>
+          <w:szCs w:val="40"/>
+          <w:lang w:val="en-US"/>
+        </w:rPr>
+        <w:t>Predict the output</w:t>
+      </w:r>
+    </w:p>
+    <w:p>
+      <w:pPr>
+        <w:pStyle w:val="ListParagraph"/>
+        <w:numPr>
+          <w:ilvl w:val="0"/>
+          <w:numId w:val="11"/>
+        </w:numPr>
+        <w:rPr>
+          <w:rFonts w:ascii="Monotype Corsiva" w:hAnsi="Monotype Corsiva"/>
+          <w:sz w:val="40"/>
+          <w:szCs w:val="40"/>
+          <w:lang w:val="en-US"/>
+        </w:rPr>
+      </w:pPr>
+      <w:r>
+        <w:rPr>
+          <w:rFonts w:ascii="Monotype Corsiva" w:hAnsi="Monotype Corsiva"/>
+          <w:sz w:val="40"/>
+          <w:szCs w:val="40"/>
+          <w:lang w:val="en-US"/>
+        </w:rPr>
+        <w:lastRenderedPageBreak/>
+        <w:t>How String are Stored?</w:t>
+      </w:r>
+    </w:p>
+    <w:p>
+      <w:pPr>
+        <w:pStyle w:val="ListParagraph"/>
+        <w:numPr>
+          <w:ilvl w:val="0"/>
+          <w:numId w:val="11"/>
+        </w:numPr>
+        <w:rPr>
+          <w:rFonts w:ascii="Monotype Corsiva" w:hAnsi="Monotype Corsiva"/>
+          <w:sz w:val="40"/>
+          <w:szCs w:val="40"/>
+          <w:lang w:val="en-US"/>
+        </w:rPr>
+      </w:pPr>
+      <w:r>
+        <w:rPr>
+          <w:rFonts w:ascii="Monotype Corsiva" w:hAnsi="Monotype Corsiva"/>
+          <w:sz w:val="40"/>
+          <w:szCs w:val="40"/>
+          <w:lang w:val="en-US"/>
+        </w:rPr>
+        <w:t>Predict the output</w:t>
+      </w:r>
+    </w:p>
+    <w:p>
+      <w:pPr>
+        <w:pStyle w:val="ListParagraph"/>
+        <w:numPr>
+          <w:ilvl w:val="0"/>
+          <w:numId w:val="11"/>
+        </w:numPr>
+        <w:rPr>
+          <w:rFonts w:ascii="Monotype Corsiva" w:hAnsi="Monotype Corsiva"/>
+          <w:sz w:val="40"/>
+          <w:szCs w:val="40"/>
+          <w:lang w:val="en-US"/>
+        </w:rPr>
+      </w:pPr>
+      <w:r>
+        <w:rPr>
+          <w:rFonts w:ascii="Monotype Corsiva" w:hAnsi="Monotype Corsiva"/>
+          <w:sz w:val="40"/>
+          <w:szCs w:val="40"/>
+          <w:lang w:val="en-US"/>
+        </w:rPr>
+        <w:t>Predict the output</w:t>
+      </w:r>
+    </w:p>
+    <w:p>
+      <w:pPr>
+        <w:pStyle w:val="ListParagraph"/>
+        <w:numPr>
+          <w:ilvl w:val="0"/>
+          <w:numId w:val="11"/>
+        </w:numPr>
+        <w:rPr>
+          <w:rFonts w:ascii="Monotype Corsiva" w:hAnsi="Monotype Corsiva"/>
+          <w:sz w:val="40"/>
+          <w:szCs w:val="40"/>
+          <w:lang w:val="en-US"/>
+        </w:rPr>
+      </w:pPr>
+      <w:r>
+        <w:rPr>
+          <w:rFonts w:ascii="Monotype Corsiva" w:hAnsi="Monotype Corsiva"/>
+          <w:sz w:val="40"/>
+          <w:szCs w:val="40"/>
+          <w:lang w:val="en-US"/>
+        </w:rPr>
+        <w:t>Concatenation of Strings</w:t>
+      </w:r>
+    </w:p>
+    <w:p>
+      <w:pPr>
+        <w:pStyle w:val="ListParagraph"/>
+        <w:numPr>
+          <w:ilvl w:val="0"/>
+          <w:numId w:val="11"/>
+        </w:numPr>
+        <w:rPr>
+          <w:rFonts w:ascii="Monotype Corsiva" w:hAnsi="Monotype Corsiva"/>
+          <w:sz w:val="40"/>
+          <w:szCs w:val="40"/>
+          <w:lang w:val="en-US"/>
+        </w:rPr>
+      </w:pPr>
+      <w:r>
+        <w:rPr>
+          <w:rFonts w:ascii="Monotype Corsiva" w:hAnsi="Monotype Corsiva"/>
+          <w:sz w:val="40"/>
+          <w:szCs w:val="40"/>
+          <w:lang w:val="en-US"/>
+        </w:rPr>
+        <w:t>Predict the output</w:t>
+      </w:r>
+    </w:p>
+    <w:p>
+      <w:pPr>
+        <w:pStyle w:val="ListParagraph"/>
+        <w:numPr>
+          <w:ilvl w:val="0"/>
+          <w:numId w:val="11"/>
+        </w:numPr>
+        <w:rPr>
+          <w:rFonts w:ascii="Monotype Corsiva" w:hAnsi="Monotype Corsiva"/>
+          <w:sz w:val="40"/>
+          <w:szCs w:val="40"/>
+          <w:lang w:val="en-US"/>
+        </w:rPr>
+      </w:pPr>
+      <w:r>
+        <w:rPr>
+          <w:rFonts w:ascii="Monotype Corsiva" w:hAnsi="Monotype Corsiva"/>
+          <w:sz w:val="40"/>
+          <w:szCs w:val="40"/>
+          <w:lang w:val="en-US"/>
+        </w:rPr>
+        <w:t>Predict the output</w:t>
+      </w:r>
+    </w:p>
+    <w:p>
+      <w:pPr>
+        <w:pStyle w:val="ListParagraph"/>
+        <w:numPr>
+          <w:ilvl w:val="0"/>
+          <w:numId w:val="11"/>
+        </w:numPr>
+        <w:rPr>
+          <w:rFonts w:ascii="Monotype Corsiva" w:hAnsi="Monotype Corsiva"/>
+          <w:sz w:val="40"/>
+          <w:szCs w:val="40"/>
+          <w:lang w:val="en-US"/>
+        </w:rPr>
+      </w:pPr>
+      <w:r>
+        <w:rPr>
+          <w:rFonts w:ascii="Monotype Corsiva" w:hAnsi="Monotype Corsiva"/>
+          <w:sz w:val="40"/>
+          <w:szCs w:val="40"/>
+          <w:lang w:val="en-US"/>
+        </w:rPr>
+        <w:t>Slicing of Strings</w:t>
+      </w:r>
+    </w:p>
+    <w:p>
+      <w:pPr>
+        <w:pStyle w:val="ListParagraph"/>
+        <w:numPr>
+          <w:ilvl w:val="0"/>
+          <w:numId w:val="11"/>
+        </w:numPr>
+        <w:rPr>
+          <w:rFonts w:ascii="Monotype Corsiva" w:hAnsi="Monotype Corsiva"/>
+          <w:sz w:val="40"/>
+          <w:szCs w:val="40"/>
+          <w:lang w:val="en-US"/>
+        </w:rPr>
+      </w:pPr>
+      <w:r>
+        <w:rPr>
+          <w:rFonts w:ascii="Monotype Corsiva" w:hAnsi="Monotype Corsiva"/>
+          <w:sz w:val="40"/>
+          <w:szCs w:val="40"/>
+          <w:lang w:val="en-US"/>
+        </w:rPr>
+        <w:t>Predict the output</w:t>
+      </w:r>
+    </w:p>
+    <w:p>
+      <w:pPr>
+        <w:pStyle w:val="ListParagraph"/>
+        <w:numPr>
+          <w:ilvl w:val="0"/>
+          <w:numId w:val="11"/>
+        </w:numPr>
+        <w:rPr>
+          <w:rFonts w:ascii="Monotype Corsiva" w:hAnsi="Monotype Corsiva"/>
+          <w:sz w:val="40"/>
+          <w:szCs w:val="40"/>
+          <w:lang w:val="en-US"/>
+        </w:rPr>
+      </w:pPr>
+      <w:r>
+        <w:rPr>
+          <w:rFonts w:ascii="Monotype Corsiva" w:hAnsi="Monotype Corsiva"/>
+          <w:sz w:val="40"/>
+          <w:szCs w:val="40"/>
+          <w:lang w:val="en-US"/>
+        </w:rPr>
+        <w:t>Predict the output</w:t>
+      </w:r>
+    </w:p>
+    <w:p>
+      <w:pPr>
+        <w:pStyle w:val="ListParagraph"/>
+        <w:numPr>
+          <w:ilvl w:val="0"/>
+          <w:numId w:val="11"/>
+        </w:numPr>
+        <w:rPr>
+          <w:rFonts w:ascii="Monotype Corsiva" w:hAnsi="Monotype Corsiva"/>
+          <w:sz w:val="40"/>
+          <w:szCs w:val="40"/>
+          <w:lang w:val="en-US"/>
+        </w:rPr>
+      </w:pPr>
+      <w:r>
+        <w:rPr>
+          <w:rFonts w:ascii="Monotype Corsiva" w:hAnsi="Monotype Corsiva"/>
+          <w:sz w:val="40"/>
+          <w:szCs w:val="40"/>
+          <w:lang w:val="en-US"/>
+        </w:rPr>
+        <w:t>Iterating on Strings</w:t>
+      </w:r>
+    </w:p>
+    <w:p>
+      <w:pPr>
+        <w:pStyle w:val="ListParagraph"/>
+        <w:numPr>
+          <w:ilvl w:val="0"/>
+          <w:numId w:val="11"/>
+        </w:numPr>
+        <w:rPr>
+          <w:rFonts w:ascii="Monotype Corsiva" w:hAnsi="Monotype Corsiva"/>
+          <w:sz w:val="40"/>
+          <w:szCs w:val="40"/>
+          <w:lang w:val="en-US"/>
+        </w:rPr>
+      </w:pPr>
+      <w:r>
+        <w:rPr>
+          <w:rFonts w:ascii="Monotype Corsiva" w:hAnsi="Monotype Corsiva"/>
+          <w:sz w:val="40"/>
+          <w:szCs w:val="40"/>
+          <w:lang w:val="en-US"/>
+        </w:rPr>
+        <w:t>Comparison Operator on Strings</w:t>
+      </w:r>
+    </w:p>
+    <w:p>
+      <w:pPr>
+        <w:pStyle w:val="ListParagraph"/>
+        <w:numPr>
+          <w:ilvl w:val="0"/>
+          <w:numId w:val="11"/>
+        </w:numPr>
+        <w:rPr>
+          <w:rFonts w:ascii="Monotype Corsiva" w:hAnsi="Monotype Corsiva"/>
+          <w:sz w:val="40"/>
+          <w:szCs w:val="40"/>
+          <w:lang w:val="en-US"/>
+        </w:rPr>
+      </w:pPr>
+      <w:r>
+        <w:rPr>
+          <w:rFonts w:ascii="Monotype Corsiva" w:hAnsi="Monotype Corsiva"/>
+          <w:sz w:val="40"/>
+          <w:szCs w:val="40"/>
+          <w:lang w:val="en-US"/>
+        </w:rPr>
+        <w:t>Check Palindrome</w:t>
+      </w:r>
+    </w:p>
+    <w:p>
+      <w:pPr>
+        <w:pStyle w:val="ListParagraph"/>
+        <w:numPr>
+          <w:ilvl w:val="0"/>
+          <w:numId w:val="11"/>
+        </w:numPr>
+        <w:rPr>
+          <w:rFonts w:ascii="Monotype Corsiva" w:hAnsi="Monotype Corsiva"/>
+          <w:sz w:val="40"/>
+          <w:szCs w:val="40"/>
+          <w:lang w:val="en-US"/>
+        </w:rPr>
+      </w:pPr>
+      <w:r>
+        <w:rPr>
+          <w:rFonts w:ascii="Monotype Corsiva" w:hAnsi="Monotype Corsiva"/>
+          <w:sz w:val="40"/>
+          <w:szCs w:val="40"/>
+          <w:lang w:val="en-US"/>
+        </w:rPr>
+        <w:t>Predict the output</w:t>
+      </w:r>
+    </w:p>
+    <w:p>
+      <w:pPr>
+        <w:pStyle w:val="ListParagraph"/>
+        <w:numPr>
+          <w:ilvl w:val="0"/>
+          <w:numId w:val="11"/>
+        </w:numPr>
+        <w:rPr>
+          <w:rFonts w:ascii="Monotype Corsiva" w:hAnsi="Monotype Corsiva"/>
+          <w:sz w:val="40"/>
+          <w:szCs w:val="40"/>
+          <w:lang w:val="en-US"/>
+        </w:rPr>
+      </w:pPr>
+      <w:r>
+        <w:rPr>
+          <w:rFonts w:ascii="Monotype Corsiva" w:hAnsi="Monotype Corsiva"/>
+          <w:sz w:val="40"/>
+          <w:szCs w:val="40"/>
+          <w:lang w:val="en-US"/>
+        </w:rPr>
+        <w:t>Predict the output</w:t>
+      </w:r>
+    </w:p>
+    <w:p>
+      <w:pPr>
+        <w:pStyle w:val="ListParagraph"/>
+        <w:numPr>
+          <w:ilvl w:val="0"/>
+          <w:numId w:val="11"/>
+        </w:numPr>
+        <w:rPr>
+          <w:rFonts w:ascii="Monotype Corsiva" w:hAnsi="Monotype Corsiva"/>
+          <w:sz w:val="40"/>
+          <w:szCs w:val="40"/>
+          <w:lang w:val="en-US"/>
+        </w:rPr>
+      </w:pPr>
+      <w:r>
+        <w:rPr>
+          <w:rFonts w:ascii="Monotype Corsiva" w:hAnsi="Monotype Corsiva"/>
+          <w:sz w:val="40"/>
+          <w:szCs w:val="40"/>
+          <w:lang w:val="en-US"/>
+        </w:rPr>
+        <w:t>Predict the output</w:t>
+      </w:r>
+    </w:p>
+    <w:p>
+      <w:pPr>
+        <w:pStyle w:val="ListParagraph"/>
+        <w:numPr>
+          <w:ilvl w:val="0"/>
+          <w:numId w:val="11"/>
+        </w:numPr>
+        <w:rPr>
+          <w:rFonts w:ascii="Monotype Corsiva" w:hAnsi="Monotype Corsiva"/>
+          <w:sz w:val="40"/>
+          <w:szCs w:val="40"/>
+          <w:lang w:val="en-US"/>
+        </w:rPr>
+      </w:pPr>
+      <w:r>
+        <w:rPr>
+          <w:rFonts w:ascii="Monotype Corsiva" w:hAnsi="Monotype Corsiva"/>
+          <w:sz w:val="40"/>
+          <w:szCs w:val="40"/>
+          <w:lang w:val="en-US"/>
+        </w:rPr>
+        <w:t>Operations on String</w:t>
+      </w:r>
+    </w:p>
+    <w:p>
+      <w:pPr>
+        <w:pStyle w:val="ListParagraph"/>
+        <w:numPr>
+          <w:ilvl w:val="0"/>
+          <w:numId w:val="11"/>
+        </w:numPr>
+        <w:rPr>
+          <w:rFonts w:ascii="Monotype Corsiva" w:hAnsi="Monotype Corsiva"/>
+          <w:sz w:val="40"/>
+          <w:szCs w:val="40"/>
+          <w:lang w:val="en-US"/>
+        </w:rPr>
+      </w:pPr>
+      <w:r>
+        <w:rPr>
+          <w:rFonts w:ascii="Monotype Corsiva" w:hAnsi="Monotype Corsiva"/>
+          <w:sz w:val="40"/>
+          <w:szCs w:val="40"/>
+          <w:lang w:val="en-US"/>
+        </w:rPr>
+        <w:t>Replace Character in String</w:t>
+      </w:r>
+    </w:p>
+    <w:p>
+      <w:pPr>
+        <w:pStyle w:val="ListParagraph"/>
+        <w:numPr>
+          <w:ilvl w:val="0"/>
+          <w:numId w:val="11"/>
+        </w:numPr>
+        <w:rPr>
+          <w:rFonts w:ascii="Monotype Corsiva" w:hAnsi="Monotype Corsiva"/>
+          <w:sz w:val="40"/>
+          <w:szCs w:val="40"/>
+          <w:lang w:val="en-US"/>
+        </w:rPr>
+      </w:pPr>
+      <w:r>
+        <w:rPr>
+          <w:rFonts w:ascii="Monotype Corsiva" w:hAnsi="Monotype Corsiva"/>
+          <w:sz w:val="40"/>
+          <w:szCs w:val="40"/>
+          <w:lang w:val="en-US"/>
+        </w:rPr>
+        <w:t>Count Vowels, Consonants, Digits in String</w:t>
+      </w:r>
+    </w:p>
+    <w:p>
+      <w:pPr>
+        <w:pStyle w:val="ListParagraph"/>
+        <w:ind w:left="1440"/>
+        <w:rPr>
+          <w:rFonts w:ascii="Monotype Corsiva" w:hAnsi="Monotype Corsiva"/>
+          <w:sz w:val="40"/>
+          <w:szCs w:val="40"/>
+          <w:lang w:val="en-US"/>
+        </w:rPr>
+      </w:pPr>
+    </w:p>
+    <w:p>
+      <w:pPr>
+        <w:pStyle w:val="ListParagraph"/>
+        <w:numPr>
+          <w:ilvl w:val="0"/>
+          <w:numId w:val="1"/>
+        </w:numPr>
+        <w:rPr>
+          <w:rFonts w:ascii="Monotype Corsiva" w:hAnsi="Monotype Corsiva"/>
+          <w:sz w:val="40"/>
+          <w:szCs w:val="40"/>
+          <w:lang w:val="en-US"/>
+        </w:rPr>
+      </w:pPr>
+      <w:r>
+        <w:rPr>
+          <w:rFonts w:ascii="Monotype Corsiva" w:hAnsi="Monotype Corsiva"/>
+          <w:sz w:val="40"/>
+          <w:szCs w:val="40"/>
+          <w:lang w:val="en-US"/>
+        </w:rPr>
+        <w:t>Two Dimensional Lists</w:t>
+      </w:r>
+    </w:p>
+    <w:p>
+      <w:pPr>
+        <w:pStyle w:val="ListParagraph"/>
+        <w:numPr>
+          <w:ilvl w:val="0"/>
+          <w:numId w:val="12"/>
+        </w:numPr>
+        <w:rPr>
+          <w:rFonts w:ascii="Monotype Corsiva" w:hAnsi="Monotype Corsiva"/>
+          <w:sz w:val="40"/>
+          <w:szCs w:val="40"/>
+          <w:lang w:val="en-US"/>
+        </w:rPr>
+      </w:pPr>
+      <w:r>
+        <w:rPr>
+          <w:rFonts w:ascii="Monotype Corsiva" w:hAnsi="Monotype Corsiva"/>
+          <w:sz w:val="40"/>
+          <w:szCs w:val="40"/>
+          <w:lang w:val="en-US"/>
+        </w:rPr>
+        <w:t>Intro To Two Dimensional Lists</w:t>
+      </w:r>
+    </w:p>
+    <w:p>
+      <w:pPr>
+        <w:pStyle w:val="ListParagraph"/>
+        <w:numPr>
+          <w:ilvl w:val="0"/>
+          <w:numId w:val="12"/>
+        </w:numPr>
+        <w:rPr>
+          <w:rFonts w:ascii="Monotype Corsiva" w:hAnsi="Monotype Corsiva"/>
+          <w:sz w:val="40"/>
+          <w:szCs w:val="40"/>
+          <w:lang w:val="en-US"/>
+        </w:rPr>
+      </w:pPr>
+      <w:r>
+        <w:rPr>
+          <w:rFonts w:ascii="Monotype Corsiva" w:hAnsi="Monotype Corsiva"/>
+          <w:sz w:val="40"/>
+          <w:szCs w:val="40"/>
+          <w:lang w:val="en-US"/>
+        </w:rPr>
+        <w:t>How Two Dimensional Lists are Stored</w:t>
+      </w:r>
+    </w:p>
+    <w:p>
+      <w:pPr>
+        <w:pStyle w:val="ListParagraph"/>
+        <w:numPr>
+          <w:ilvl w:val="0"/>
+          <w:numId w:val="12"/>
+        </w:numPr>
+        <w:rPr>
+          <w:rFonts w:ascii="Monotype Corsiva" w:hAnsi="Monotype Corsiva"/>
+          <w:sz w:val="40"/>
+          <w:szCs w:val="40"/>
+          <w:lang w:val="en-US"/>
+        </w:rPr>
+      </w:pPr>
+      <w:r>
+        <w:rPr>
+          <w:rFonts w:ascii="Monotype Corsiva" w:hAnsi="Monotype Corsiva"/>
+          <w:sz w:val="40"/>
+          <w:szCs w:val="40"/>
+          <w:lang w:val="en-US"/>
+        </w:rPr>
+        <w:t>Predict the output</w:t>
+      </w:r>
+    </w:p>
+    <w:p>
+      <w:pPr>
+        <w:pStyle w:val="ListParagraph"/>
+        <w:numPr>
+          <w:ilvl w:val="0"/>
+          <w:numId w:val="12"/>
+        </w:numPr>
+        <w:rPr>
+          <w:rFonts w:ascii="Monotype Corsiva" w:hAnsi="Monotype Corsiva"/>
+          <w:sz w:val="40"/>
+          <w:szCs w:val="40"/>
+          <w:lang w:val="en-US"/>
+        </w:rPr>
+      </w:pPr>
+      <w:r>
+        <w:rPr>
+          <w:rFonts w:ascii="Monotype Corsiva" w:hAnsi="Monotype Corsiva"/>
+          <w:sz w:val="40"/>
+          <w:szCs w:val="40"/>
+          <w:lang w:val="en-US"/>
+        </w:rPr>
+        <w:t>Predict the output</w:t>
+      </w:r>
+    </w:p>
+    <w:p>
+      <w:pPr>
+        <w:pStyle w:val="ListParagraph"/>
+        <w:numPr>
+          <w:ilvl w:val="0"/>
+          <w:numId w:val="12"/>
+        </w:numPr>
+        <w:rPr>
+          <w:rFonts w:ascii="Monotype Corsiva" w:hAnsi="Monotype Corsiva"/>
+          <w:sz w:val="40"/>
+          <w:szCs w:val="40"/>
+          <w:lang w:val="en-US"/>
+        </w:rPr>
+      </w:pPr>
+      <w:r>
+        <w:rPr>
+          <w:rFonts w:ascii="Monotype Corsiva" w:hAnsi="Monotype Corsiva"/>
+          <w:sz w:val="40"/>
+          <w:szCs w:val="40"/>
+          <w:lang w:val="en-US"/>
+        </w:rPr>
+        <w:t>Jagged Lists</w:t>
+      </w:r>
+    </w:p>
+    <w:p>
+      <w:pPr>
+        <w:pStyle w:val="ListParagraph"/>
+        <w:numPr>
+          <w:ilvl w:val="0"/>
+          <w:numId w:val="12"/>
+        </w:numPr>
+        <w:rPr>
+          <w:rFonts w:ascii="Monotype Corsiva" w:hAnsi="Monotype Corsiva"/>
+          <w:sz w:val="40"/>
+          <w:szCs w:val="40"/>
+          <w:lang w:val="en-US"/>
+        </w:rPr>
+      </w:pPr>
+      <w:r>
+        <w:rPr>
+          <w:rFonts w:ascii="Monotype Corsiva" w:hAnsi="Monotype Corsiva"/>
+          <w:sz w:val="40"/>
+          <w:szCs w:val="40"/>
+          <w:lang w:val="en-US"/>
+        </w:rPr>
+        <w:t>Predict the output</w:t>
+      </w:r>
+    </w:p>
+    <w:p>
+      <w:pPr>
+        <w:pStyle w:val="ListParagraph"/>
+        <w:numPr>
+          <w:ilvl w:val="0"/>
+          <w:numId w:val="12"/>
+        </w:numPr>
+        <w:rPr>
+          <w:rFonts w:ascii="Monotype Corsiva" w:hAnsi="Monotype Corsiva"/>
+          <w:sz w:val="40"/>
+          <w:szCs w:val="40"/>
+          <w:lang w:val="en-US"/>
+        </w:rPr>
+      </w:pPr>
+      <w:r>
+        <w:rPr>
+          <w:rFonts w:ascii="Monotype Corsiva" w:hAnsi="Monotype Corsiva"/>
+          <w:sz w:val="40"/>
+          <w:szCs w:val="40"/>
+          <w:lang w:val="en-US"/>
+        </w:rPr>
+        <w:t>Predict the output</w:t>
+      </w:r>
+    </w:p>
+    <w:p>
+      <w:pPr>
+        <w:pStyle w:val="ListParagraph"/>
+        <w:numPr>
+          <w:ilvl w:val="0"/>
+          <w:numId w:val="12"/>
+        </w:numPr>
+        <w:rPr>
+          <w:rFonts w:ascii="Monotype Corsiva" w:hAnsi="Monotype Corsiva"/>
+          <w:sz w:val="40"/>
+          <w:szCs w:val="40"/>
+          <w:lang w:val="en-US"/>
+        </w:rPr>
+      </w:pPr>
+      <w:r>
+        <w:rPr>
+          <w:rFonts w:ascii="Monotype Corsiva" w:hAnsi="Monotype Corsiva"/>
+          <w:sz w:val="40"/>
+          <w:szCs w:val="40"/>
+          <w:lang w:val="en-US"/>
+        </w:rPr>
+        <w:t>List Comprehension</w:t>
+      </w:r>
+    </w:p>
+    <w:p>
+      <w:pPr>
+        <w:pStyle w:val="ListParagraph"/>
+        <w:numPr>
+          <w:ilvl w:val="0"/>
+          <w:numId w:val="12"/>
+        </w:numPr>
+        <w:rPr>
+          <w:rFonts w:ascii="Monotype Corsiva" w:hAnsi="Monotype Corsiva"/>
+          <w:sz w:val="40"/>
+          <w:szCs w:val="40"/>
+          <w:lang w:val="en-US"/>
+        </w:rPr>
+      </w:pPr>
+      <w:r>
+        <w:rPr>
+          <w:rFonts w:ascii="Monotype Corsiva" w:hAnsi="Monotype Corsiva"/>
+          <w:sz w:val="40"/>
+          <w:szCs w:val="40"/>
+          <w:lang w:val="en-US"/>
+        </w:rPr>
+        <w:lastRenderedPageBreak/>
+        <w:t>Predict the output</w:t>
+      </w:r>
+    </w:p>
+    <w:p>
+      <w:pPr>
+        <w:pStyle w:val="ListParagraph"/>
+        <w:numPr>
+          <w:ilvl w:val="0"/>
+          <w:numId w:val="12"/>
+        </w:numPr>
+        <w:rPr>
+          <w:rFonts w:ascii="Monotype Corsiva" w:hAnsi="Monotype Corsiva"/>
+          <w:sz w:val="40"/>
+          <w:szCs w:val="40"/>
+          <w:lang w:val="en-US"/>
+        </w:rPr>
+      </w:pPr>
+      <w:r>
+        <w:rPr>
+          <w:rFonts w:ascii="Monotype Corsiva" w:hAnsi="Monotype Corsiva"/>
+          <w:sz w:val="40"/>
+          <w:szCs w:val="40"/>
+          <w:lang w:val="en-US"/>
+        </w:rPr>
+        <w:t>Predict the output</w:t>
+      </w:r>
+    </w:p>
+    <w:p>
+      <w:pPr>
+        <w:pStyle w:val="ListParagraph"/>
+        <w:numPr>
+          <w:ilvl w:val="0"/>
+          <w:numId w:val="12"/>
+        </w:numPr>
+        <w:rPr>
+          <w:rFonts w:ascii="Monotype Corsiva" w:hAnsi="Monotype Corsiva"/>
+          <w:sz w:val="40"/>
+          <w:szCs w:val="40"/>
+          <w:lang w:val="en-US"/>
+        </w:rPr>
+      </w:pPr>
+      <w:r>
+        <w:rPr>
+          <w:rFonts w:ascii="Monotype Corsiva" w:hAnsi="Monotype Corsiva"/>
+          <w:sz w:val="40"/>
+          <w:szCs w:val="40"/>
+          <w:lang w:val="en-US"/>
+        </w:rPr>
+        <w:t>Predict the output</w:t>
+      </w:r>
+    </w:p>
+    <w:p>
+      <w:pPr>
+        <w:pStyle w:val="ListParagraph"/>
+        <w:numPr>
+          <w:ilvl w:val="0"/>
+          <w:numId w:val="12"/>
+        </w:numPr>
+        <w:rPr>
+          <w:rFonts w:ascii="Monotype Corsiva" w:hAnsi="Monotype Corsiva"/>
+          <w:sz w:val="40"/>
+          <w:szCs w:val="40"/>
+          <w:lang w:val="en-US"/>
+        </w:rPr>
+      </w:pPr>
+      <w:r>
+        <w:rPr>
+          <w:rFonts w:ascii="Monotype Corsiva" w:hAnsi="Monotype Corsiva"/>
+          <w:sz w:val="40"/>
+          <w:szCs w:val="40"/>
+          <w:lang w:val="en-US"/>
+        </w:rPr>
+        <w:t xml:space="preserve">Input of Two Dimensional Lists </w:t>
+      </w:r>
+    </w:p>
+    <w:p>
+      <w:pPr>
+        <w:pStyle w:val="ListParagraph"/>
+        <w:numPr>
+          <w:ilvl w:val="0"/>
+          <w:numId w:val="12"/>
+        </w:numPr>
+        <w:rPr>
+          <w:rFonts w:ascii="Monotype Corsiva" w:hAnsi="Monotype Corsiva"/>
+          <w:sz w:val="40"/>
+          <w:szCs w:val="40"/>
+          <w:lang w:val="en-US"/>
+        </w:rPr>
+      </w:pPr>
+      <w:r>
+        <w:rPr>
+          <w:rFonts w:ascii="Monotype Corsiva" w:hAnsi="Monotype Corsiva"/>
+          <w:sz w:val="40"/>
+          <w:szCs w:val="40"/>
+          <w:lang w:val="en-US"/>
+        </w:rPr>
+        <w:t>Input of Two Dimensional Lists – 2</w:t>
+      </w:r>
+    </w:p>
+    <w:p>
+      <w:pPr>
+        <w:pStyle w:val="ListParagraph"/>
+        <w:numPr>
+          <w:ilvl w:val="0"/>
+          <w:numId w:val="12"/>
+        </w:numPr>
+        <w:rPr>
+          <w:rFonts w:ascii="Monotype Corsiva" w:hAnsi="Monotype Corsiva"/>
+          <w:sz w:val="40"/>
+          <w:szCs w:val="40"/>
+          <w:lang w:val="en-US"/>
+        </w:rPr>
+      </w:pPr>
+      <w:r>
+        <w:rPr>
+          <w:rFonts w:ascii="Monotype Corsiva" w:hAnsi="Monotype Corsiva"/>
+          <w:sz w:val="40"/>
+          <w:szCs w:val="40"/>
+          <w:lang w:val="en-US"/>
+        </w:rPr>
+        <w:t>Printing Two Dimensional Lists</w:t>
+      </w:r>
+    </w:p>
+    <w:p>
+      <w:pPr>
+        <w:pStyle w:val="ListParagraph"/>
+        <w:numPr>
+          <w:ilvl w:val="0"/>
+          <w:numId w:val="12"/>
+        </w:numPr>
+        <w:rPr>
+          <w:rFonts w:ascii="Monotype Corsiva" w:hAnsi="Monotype Corsiva"/>
+          <w:sz w:val="40"/>
+          <w:szCs w:val="40"/>
+          <w:lang w:val="en-US"/>
+        </w:rPr>
+      </w:pPr>
+      <w:r>
+        <w:rPr>
+          <w:rFonts w:ascii="Monotype Corsiva" w:hAnsi="Monotype Corsiva"/>
+          <w:sz w:val="40"/>
+          <w:szCs w:val="40"/>
+          <w:lang w:val="en-US"/>
+        </w:rPr>
+        <w:t>Row Wise Sum</w:t>
+      </w:r>
+    </w:p>
+    <w:p>
+      <w:pPr>
+        <w:pStyle w:val="ListParagraph"/>
+        <w:numPr>
+          <w:ilvl w:val="0"/>
+          <w:numId w:val="12"/>
+        </w:numPr>
+        <w:rPr>
+          <w:rFonts w:ascii="Monotype Corsiva" w:hAnsi="Monotype Corsiva"/>
+          <w:sz w:val="40"/>
+          <w:szCs w:val="40"/>
+          <w:lang w:val="en-US"/>
+        </w:rPr>
+      </w:pPr>
+      <w:r>
+        <w:rPr>
+          <w:rFonts w:ascii="Monotype Corsiva" w:hAnsi="Monotype Corsiva"/>
+          <w:sz w:val="40"/>
+          <w:szCs w:val="40"/>
+          <w:lang w:val="en-US"/>
+        </w:rPr>
+        <w:t>Largest Column Sum in Two Dimensional Lists</w:t>
+      </w:r>
+    </w:p>
+    <w:p>
+      <w:pPr>
+        <w:pStyle w:val="ListParagraph"/>
+        <w:numPr>
+          <w:ilvl w:val="0"/>
+          <w:numId w:val="12"/>
+        </w:numPr>
+        <w:rPr>
+          <w:rFonts w:ascii="Monotype Corsiva" w:hAnsi="Monotype Corsiva"/>
+          <w:sz w:val="40"/>
+          <w:szCs w:val="40"/>
+          <w:lang w:val="en-US"/>
+        </w:rPr>
+      </w:pPr>
+      <w:r>
+        <w:rPr>
+          <w:rFonts w:ascii="Monotype Corsiva" w:hAnsi="Monotype Corsiva"/>
+          <w:sz w:val="40"/>
+          <w:szCs w:val="40"/>
+          <w:lang w:val="en-US"/>
+        </w:rPr>
+        <w:t>Predict the output</w:t>
+      </w:r>
+    </w:p>
+    <w:p>
+      <w:pPr>
+        <w:pStyle w:val="ListParagraph"/>
+        <w:numPr>
+          <w:ilvl w:val="0"/>
+          <w:numId w:val="12"/>
+        </w:numPr>
+        <w:rPr>
+          <w:rFonts w:ascii="Monotype Corsiva" w:hAnsi="Monotype Corsiva"/>
+          <w:sz w:val="40"/>
+          <w:szCs w:val="40"/>
+          <w:lang w:val="en-US"/>
+        </w:rPr>
+      </w:pPr>
+      <w:r>
+        <w:rPr>
+          <w:rFonts w:ascii="Monotype Corsiva" w:hAnsi="Monotype Corsiva"/>
+          <w:sz w:val="40"/>
+          <w:szCs w:val="40"/>
+          <w:lang w:val="en-US"/>
+        </w:rPr>
+        <w:t>Largest Row or Column</w:t>
+      </w:r>
+    </w:p>
+    <w:p>
+      <w:pPr>
+        <w:pStyle w:val="ListParagraph"/>
+        <w:numPr>
+          <w:ilvl w:val="0"/>
+          <w:numId w:val="12"/>
+        </w:numPr>
+        <w:rPr>
+          <w:rFonts w:ascii="Monotype Corsiva" w:hAnsi="Monotype Corsiva"/>
+          <w:sz w:val="40"/>
+          <w:szCs w:val="40"/>
+          <w:lang w:val="en-US"/>
+        </w:rPr>
+      </w:pPr>
+      <w:r>
+        <w:rPr>
+          <w:rFonts w:ascii="Monotype Corsiva" w:hAnsi="Monotype Corsiva"/>
+          <w:sz w:val="40"/>
+          <w:szCs w:val="40"/>
+          <w:lang w:val="en-US"/>
+        </w:rPr>
+        <w:t xml:space="preserve">Wave Print </w:t>
+      </w:r>
+    </w:p>
+    <w:p>
+      <w:pPr>
+        <w:pStyle w:val="ListParagraph"/>
+        <w:numPr>
+          <w:ilvl w:val="0"/>
+          <w:numId w:val="12"/>
+        </w:numPr>
+        <w:rPr>
+          <w:rFonts w:ascii="Monotype Corsiva" w:hAnsi="Monotype Corsiva"/>
+          <w:sz w:val="40"/>
+          <w:szCs w:val="40"/>
+          <w:lang w:val="en-US"/>
+        </w:rPr>
+      </w:pPr>
+      <w:r>
+        <w:rPr>
+          <w:rFonts w:ascii="Monotype Corsiva" w:hAnsi="Monotype Corsiva"/>
+          <w:sz w:val="40"/>
+          <w:szCs w:val="40"/>
+          <w:lang w:val="en-US"/>
+        </w:rPr>
+        <w:t>Spiral Print</w:t>
+      </w:r>
+    </w:p>
+    <w:p>
+      <w:pPr>
+        <w:ind w:left="720"/>
+        <w:rPr>
+          <w:rFonts w:ascii="Monotype Corsiva" w:hAnsi="Monotype Corsiva"/>
+          <w:sz w:val="40"/>
+          <w:szCs w:val="40"/>
+          <w:lang w:val="en-US"/>
+        </w:rPr>
+      </w:pPr>
+    </w:p>
+    <w:p>
+      <w:pPr>
+        <w:pStyle w:val="ListParagraph"/>
+        <w:numPr>
+          <w:ilvl w:val="0"/>
+          <w:numId w:val="1"/>
+        </w:numPr>
+        <w:rPr>
+          <w:rFonts w:ascii="Monotype Corsiva" w:hAnsi="Monotype Corsiva"/>
+          <w:sz w:val="40"/>
+          <w:szCs w:val="40"/>
+          <w:lang w:val="en-US"/>
+        </w:rPr>
+      </w:pPr>
+      <w:r>
+        <w:rPr>
+          <w:rFonts w:ascii="Monotype Corsiva" w:hAnsi="Monotype Corsiva"/>
+          <w:sz w:val="40"/>
+          <w:szCs w:val="40"/>
+          <w:lang w:val="en-US"/>
+        </w:rPr>
+        <w:t>Tuples, Dictionary and Sets</w:t>
+      </w:r>
+    </w:p>
+    <w:p>
+      <w:pPr>
+        <w:pStyle w:val="ListParagraph"/>
+        <w:numPr>
+          <w:ilvl w:val="0"/>
+          <w:numId w:val="13"/>
+        </w:numPr>
+        <w:rPr>
+          <w:rFonts w:ascii="Monotype Corsiva" w:hAnsi="Monotype Corsiva"/>
+          <w:sz w:val="40"/>
+          <w:szCs w:val="40"/>
+          <w:lang w:val="en-US"/>
+        </w:rPr>
+      </w:pPr>
+      <w:r>
+        <w:rPr>
+          <w:rFonts w:ascii="Monotype Corsiva" w:hAnsi="Monotype Corsiva"/>
+          <w:sz w:val="40"/>
+          <w:szCs w:val="40"/>
+          <w:lang w:val="en-US"/>
+        </w:rPr>
+        <w:t xml:space="preserve">Tuples </w:t>
+      </w:r>
+    </w:p>
+    <w:p>
+      <w:pPr>
+        <w:pStyle w:val="ListParagraph"/>
+        <w:numPr>
+          <w:ilvl w:val="0"/>
+          <w:numId w:val="13"/>
+        </w:numPr>
+        <w:rPr>
+          <w:rFonts w:ascii="Monotype Corsiva" w:hAnsi="Monotype Corsiva"/>
+          <w:sz w:val="40"/>
+          <w:szCs w:val="40"/>
+          <w:lang w:val="en-US"/>
+        </w:rPr>
+      </w:pPr>
+      <w:r>
+        <w:rPr>
+          <w:rFonts w:ascii="Monotype Corsiva" w:hAnsi="Monotype Corsiva"/>
+          <w:sz w:val="40"/>
+          <w:szCs w:val="40"/>
+          <w:lang w:val="en-US"/>
+        </w:rPr>
+        <w:t>Predict the output</w:t>
+      </w:r>
+    </w:p>
+    <w:p>
+      <w:pPr>
+        <w:pStyle w:val="ListParagraph"/>
+        <w:numPr>
+          <w:ilvl w:val="0"/>
+          <w:numId w:val="13"/>
+        </w:numPr>
+        <w:rPr>
+          <w:rFonts w:ascii="Monotype Corsiva" w:hAnsi="Monotype Corsiva"/>
+          <w:sz w:val="40"/>
+          <w:szCs w:val="40"/>
+          <w:lang w:val="en-US"/>
+        </w:rPr>
+      </w:pPr>
+      <w:r>
+        <w:rPr>
+          <w:rFonts w:ascii="Monotype Corsiva" w:hAnsi="Monotype Corsiva"/>
+          <w:sz w:val="40"/>
+          <w:szCs w:val="40"/>
+          <w:lang w:val="en-US"/>
+        </w:rPr>
+        <w:t>Predict the output</w:t>
+      </w:r>
+    </w:p>
+    <w:p>
+      <w:pPr>
+        <w:pStyle w:val="ListParagraph"/>
+        <w:numPr>
+          <w:ilvl w:val="0"/>
+          <w:numId w:val="13"/>
+        </w:numPr>
+        <w:rPr>
+          <w:rFonts w:ascii="Monotype Corsiva" w:hAnsi="Monotype Corsiva"/>
+          <w:sz w:val="40"/>
+          <w:szCs w:val="40"/>
+          <w:lang w:val="en-US"/>
+        </w:rPr>
+      </w:pPr>
+      <w:r>
+        <w:rPr>
+          <w:rFonts w:ascii="Monotype Corsiva" w:hAnsi="Monotype Corsiva"/>
+          <w:sz w:val="40"/>
+          <w:szCs w:val="40"/>
+          <w:lang w:val="en-US"/>
+        </w:rPr>
+        <w:t>Tuples Functions</w:t>
+      </w:r>
+    </w:p>
+    <w:p>
+      <w:pPr>
+        <w:pStyle w:val="ListParagraph"/>
+        <w:numPr>
+          <w:ilvl w:val="0"/>
+          <w:numId w:val="13"/>
+        </w:numPr>
+        <w:rPr>
+          <w:rFonts w:ascii="Monotype Corsiva" w:hAnsi="Monotype Corsiva"/>
+          <w:sz w:val="40"/>
+          <w:szCs w:val="40"/>
+          <w:lang w:val="en-US"/>
+        </w:rPr>
+      </w:pPr>
+      <w:r>
+        <w:rPr>
+          <w:rFonts w:ascii="Monotype Corsiva" w:hAnsi="Monotype Corsiva"/>
+          <w:sz w:val="40"/>
+          <w:szCs w:val="40"/>
+          <w:lang w:val="en-US"/>
+        </w:rPr>
+        <w:t>Predict the output</w:t>
+      </w:r>
+    </w:p>
+    <w:p>
+      <w:pPr>
+        <w:pStyle w:val="ListParagraph"/>
+        <w:numPr>
+          <w:ilvl w:val="0"/>
+          <w:numId w:val="13"/>
+        </w:numPr>
+        <w:rPr>
+          <w:rFonts w:ascii="Monotype Corsiva" w:hAnsi="Monotype Corsiva"/>
+          <w:sz w:val="40"/>
+          <w:szCs w:val="40"/>
+          <w:lang w:val="en-US"/>
+        </w:rPr>
+      </w:pPr>
+      <w:r>
+        <w:rPr>
+          <w:rFonts w:ascii="Monotype Corsiva" w:hAnsi="Monotype Corsiva"/>
+          <w:sz w:val="40"/>
+          <w:szCs w:val="40"/>
+          <w:lang w:val="en-US"/>
+        </w:rPr>
+        <w:t>Predict the output</w:t>
+      </w:r>
+    </w:p>
+    <w:p>
+      <w:pPr>
+        <w:pStyle w:val="ListParagraph"/>
+        <w:numPr>
+          <w:ilvl w:val="0"/>
+          <w:numId w:val="13"/>
+        </w:numPr>
+        <w:rPr>
+          <w:rFonts w:ascii="Monotype Corsiva" w:hAnsi="Monotype Corsiva"/>
+          <w:sz w:val="40"/>
+          <w:szCs w:val="40"/>
+          <w:lang w:val="en-US"/>
+        </w:rPr>
+      </w:pPr>
+      <w:r>
+        <w:rPr>
+          <w:rFonts w:ascii="Monotype Corsiva" w:hAnsi="Monotype Corsiva"/>
+          <w:sz w:val="40"/>
+          <w:szCs w:val="40"/>
+          <w:lang w:val="en-US"/>
+        </w:rPr>
+        <w:t>Predict the output</w:t>
+      </w:r>
+    </w:p>
+    <w:p>
+      <w:pPr>
+        <w:pStyle w:val="ListParagraph"/>
+        <w:numPr>
+          <w:ilvl w:val="0"/>
+          <w:numId w:val="13"/>
+        </w:numPr>
+        <w:rPr>
+          <w:rFonts w:ascii="Monotype Corsiva" w:hAnsi="Monotype Corsiva"/>
+          <w:sz w:val="40"/>
+          <w:szCs w:val="40"/>
+          <w:lang w:val="en-US"/>
+        </w:rPr>
+      </w:pPr>
+      <w:r>
+        <w:rPr>
+          <w:rFonts w:ascii="Monotype Corsiva" w:hAnsi="Monotype Corsiva"/>
+          <w:sz w:val="40"/>
+          <w:szCs w:val="40"/>
+          <w:lang w:val="en-US"/>
+        </w:rPr>
+        <w:t>Variable length input and output</w:t>
+      </w:r>
+    </w:p>
+    <w:p>
+      <w:pPr>
+        <w:pStyle w:val="ListParagraph"/>
+        <w:numPr>
+          <w:ilvl w:val="0"/>
+          <w:numId w:val="13"/>
+        </w:numPr>
+        <w:rPr>
+          <w:rFonts w:ascii="Monotype Corsiva" w:hAnsi="Monotype Corsiva"/>
+          <w:sz w:val="40"/>
+          <w:szCs w:val="40"/>
+          <w:lang w:val="en-US"/>
+        </w:rPr>
+      </w:pPr>
+      <w:r>
+        <w:rPr>
+          <w:rFonts w:ascii="Monotype Corsiva" w:hAnsi="Monotype Corsiva"/>
+          <w:sz w:val="40"/>
+          <w:szCs w:val="40"/>
+          <w:lang w:val="en-US"/>
+        </w:rPr>
+        <w:t>Predict the output</w:t>
+      </w:r>
+    </w:p>
+    <w:p>
+      <w:pPr>
+        <w:pStyle w:val="ListParagraph"/>
+        <w:numPr>
+          <w:ilvl w:val="0"/>
+          <w:numId w:val="13"/>
+        </w:numPr>
+        <w:rPr>
+          <w:rFonts w:ascii="Monotype Corsiva" w:hAnsi="Monotype Corsiva"/>
+          <w:sz w:val="40"/>
+          <w:szCs w:val="40"/>
+          <w:lang w:val="en-US"/>
+        </w:rPr>
+      </w:pPr>
+      <w:r>
+        <w:rPr>
+          <w:rFonts w:ascii="Monotype Corsiva" w:hAnsi="Monotype Corsiva"/>
+          <w:sz w:val="40"/>
+          <w:szCs w:val="40"/>
+          <w:lang w:val="en-US"/>
+        </w:rPr>
+        <w:t>Predict the output</w:t>
+      </w:r>
+    </w:p>
+    <w:p>
+      <w:pPr>
+        <w:pStyle w:val="ListParagraph"/>
+        <w:numPr>
+          <w:ilvl w:val="0"/>
+          <w:numId w:val="13"/>
+        </w:numPr>
+        <w:rPr>
+          <w:rFonts w:ascii="Monotype Corsiva" w:hAnsi="Monotype Corsiva"/>
+          <w:sz w:val="40"/>
+          <w:szCs w:val="40"/>
+          <w:lang w:val="en-US"/>
+        </w:rPr>
+      </w:pPr>
+      <w:r>
+        <w:rPr>
+          <w:rFonts w:ascii="Monotype Corsiva" w:hAnsi="Monotype Corsiva"/>
+          <w:sz w:val="40"/>
+          <w:szCs w:val="40"/>
+          <w:lang w:val="en-US"/>
+        </w:rPr>
+        <w:t>Dictionary Intro</w:t>
+      </w:r>
+    </w:p>
+    <w:p>
+      <w:pPr>
+        <w:pStyle w:val="ListParagraph"/>
+        <w:numPr>
+          <w:ilvl w:val="0"/>
+          <w:numId w:val="13"/>
+        </w:numPr>
+        <w:rPr>
+          <w:rFonts w:ascii="Monotype Corsiva" w:hAnsi="Monotype Corsiva"/>
+          <w:sz w:val="40"/>
+          <w:szCs w:val="40"/>
+          <w:lang w:val="en-US"/>
+        </w:rPr>
+      </w:pPr>
+      <w:r>
+        <w:rPr>
+          <w:rFonts w:ascii="Monotype Corsiva" w:hAnsi="Monotype Corsiva"/>
+          <w:sz w:val="40"/>
+          <w:szCs w:val="40"/>
+          <w:lang w:val="en-US"/>
+        </w:rPr>
+        <w:t>Access/looping elements in dictionary</w:t>
+      </w:r>
+    </w:p>
+    <w:p>
+      <w:pPr>
+        <w:pStyle w:val="ListParagraph"/>
+        <w:numPr>
+          <w:ilvl w:val="0"/>
+          <w:numId w:val="13"/>
+        </w:numPr>
+        <w:rPr>
+          <w:rFonts w:ascii="Monotype Corsiva" w:hAnsi="Monotype Corsiva"/>
+          <w:sz w:val="40"/>
+          <w:szCs w:val="40"/>
+          <w:lang w:val="en-US"/>
+        </w:rPr>
+      </w:pPr>
+      <w:r>
+        <w:rPr>
+          <w:rFonts w:ascii="Monotype Corsiva" w:hAnsi="Monotype Corsiva"/>
+          <w:sz w:val="40"/>
+          <w:szCs w:val="40"/>
+          <w:lang w:val="en-US"/>
+        </w:rPr>
+        <w:t>Predict the output</w:t>
+      </w:r>
+    </w:p>
+    <w:p>
+      <w:pPr>
+        <w:pStyle w:val="ListParagraph"/>
+        <w:numPr>
+          <w:ilvl w:val="0"/>
+          <w:numId w:val="13"/>
+        </w:numPr>
+        <w:rPr>
+          <w:rFonts w:ascii="Monotype Corsiva" w:hAnsi="Monotype Corsiva"/>
+          <w:sz w:val="40"/>
+          <w:szCs w:val="40"/>
+          <w:lang w:val="en-US"/>
+        </w:rPr>
+      </w:pPr>
+      <w:r>
+        <w:rPr>
+          <w:rFonts w:ascii="Monotype Corsiva" w:hAnsi="Monotype Corsiva"/>
+          <w:sz w:val="40"/>
+          <w:szCs w:val="40"/>
+          <w:lang w:val="en-US"/>
+        </w:rPr>
+        <w:t>Predict the output</w:t>
+      </w:r>
+    </w:p>
+    <w:p>
+      <w:pPr>
+        <w:pStyle w:val="ListParagraph"/>
+        <w:numPr>
+          <w:ilvl w:val="0"/>
+          <w:numId w:val="13"/>
+        </w:numPr>
+        <w:rPr>
+          <w:rFonts w:ascii="Monotype Corsiva" w:hAnsi="Monotype Corsiva"/>
+          <w:sz w:val="40"/>
+          <w:szCs w:val="40"/>
+          <w:lang w:val="en-US"/>
+        </w:rPr>
+      </w:pPr>
+      <w:r>
+        <w:rPr>
+          <w:rFonts w:ascii="Monotype Corsiva" w:hAnsi="Monotype Corsiva"/>
+          <w:sz w:val="40"/>
+          <w:szCs w:val="40"/>
+          <w:lang w:val="en-US"/>
+        </w:rPr>
+        <w:lastRenderedPageBreak/>
+        <w:t>Predict the output</w:t>
+      </w:r>
+    </w:p>
+    <w:p>
+      <w:pPr>
+        <w:pStyle w:val="ListParagraph"/>
+        <w:numPr>
+          <w:ilvl w:val="0"/>
+          <w:numId w:val="13"/>
+        </w:numPr>
+        <w:rPr>
+          <w:rFonts w:ascii="Monotype Corsiva" w:hAnsi="Monotype Corsiva"/>
+          <w:sz w:val="40"/>
+          <w:szCs w:val="40"/>
+          <w:lang w:val="en-US"/>
+        </w:rPr>
+      </w:pPr>
+      <w:r>
+        <w:rPr>
+          <w:rFonts w:ascii="Monotype Corsiva" w:hAnsi="Monotype Corsiva"/>
+          <w:sz w:val="40"/>
+          <w:szCs w:val="40"/>
+          <w:lang w:val="en-US"/>
+        </w:rPr>
+        <w:t>Adding and Removing Data in Dictionary</w:t>
+      </w:r>
+    </w:p>
+    <w:p>
+      <w:pPr>
+        <w:pStyle w:val="ListParagraph"/>
+        <w:numPr>
+          <w:ilvl w:val="0"/>
+          <w:numId w:val="13"/>
+        </w:numPr>
+        <w:rPr>
+          <w:rFonts w:ascii="Monotype Corsiva" w:hAnsi="Monotype Corsiva"/>
+          <w:sz w:val="40"/>
+          <w:szCs w:val="40"/>
+          <w:lang w:val="en-US"/>
+        </w:rPr>
+      </w:pPr>
+      <w:r>
+        <w:rPr>
+          <w:rFonts w:ascii="Monotype Corsiva" w:hAnsi="Monotype Corsiva"/>
+          <w:sz w:val="40"/>
+          <w:szCs w:val="40"/>
+          <w:lang w:val="en-US"/>
+        </w:rPr>
+        <w:t>Predict the output</w:t>
+      </w:r>
+    </w:p>
+    <w:p>
+      <w:pPr>
+        <w:pStyle w:val="ListParagraph"/>
+        <w:numPr>
+          <w:ilvl w:val="0"/>
+          <w:numId w:val="13"/>
+        </w:numPr>
+        <w:rPr>
+          <w:rFonts w:ascii="Monotype Corsiva" w:hAnsi="Monotype Corsiva"/>
+          <w:sz w:val="40"/>
+          <w:szCs w:val="40"/>
+          <w:lang w:val="en-US"/>
+        </w:rPr>
+      </w:pPr>
+      <w:r>
+        <w:rPr>
+          <w:rFonts w:ascii="Monotype Corsiva" w:hAnsi="Monotype Corsiva"/>
+          <w:sz w:val="40"/>
+          <w:szCs w:val="40"/>
+          <w:lang w:val="en-US"/>
+        </w:rPr>
+        <w:t>Predict the output</w:t>
+      </w:r>
+    </w:p>
+    <w:p>
+      <w:pPr>
+        <w:pStyle w:val="ListParagraph"/>
+        <w:numPr>
+          <w:ilvl w:val="0"/>
+          <w:numId w:val="13"/>
+        </w:numPr>
+        <w:rPr>
+          <w:rFonts w:ascii="Monotype Corsiva" w:hAnsi="Monotype Corsiva"/>
+          <w:sz w:val="40"/>
+          <w:szCs w:val="40"/>
+          <w:lang w:val="en-US"/>
+        </w:rPr>
+      </w:pPr>
+      <w:r>
+        <w:rPr>
+          <w:rFonts w:ascii="Monotype Corsiva" w:hAnsi="Monotype Corsiva"/>
+          <w:sz w:val="40"/>
+          <w:szCs w:val="40"/>
+          <w:lang w:val="en-US"/>
+        </w:rPr>
+        <w:t>Print all words with Frequency K</w:t>
+      </w:r>
+    </w:p>
+    <w:p>
+      <w:pPr>
+        <w:pStyle w:val="ListParagraph"/>
+        <w:numPr>
+          <w:ilvl w:val="0"/>
+          <w:numId w:val="13"/>
+        </w:numPr>
+        <w:rPr>
+          <w:rFonts w:ascii="Monotype Corsiva" w:hAnsi="Monotype Corsiva"/>
+          <w:sz w:val="40"/>
+          <w:szCs w:val="40"/>
+          <w:lang w:val="en-US"/>
+        </w:rPr>
+      </w:pPr>
+      <w:r>
+        <w:rPr>
+          <w:rFonts w:ascii="Monotype Corsiva" w:hAnsi="Monotype Corsiva"/>
+          <w:sz w:val="40"/>
+          <w:szCs w:val="40"/>
+          <w:lang w:val="en-US"/>
+        </w:rPr>
+        <w:t>Sets Intro</w:t>
+      </w:r>
+    </w:p>
+    <w:p>
+      <w:pPr>
+        <w:pStyle w:val="ListParagraph"/>
+        <w:numPr>
+          <w:ilvl w:val="0"/>
+          <w:numId w:val="13"/>
+        </w:numPr>
+        <w:rPr>
+          <w:rFonts w:ascii="Monotype Corsiva" w:hAnsi="Monotype Corsiva"/>
+          <w:sz w:val="40"/>
+          <w:szCs w:val="40"/>
+          <w:lang w:val="en-US"/>
+        </w:rPr>
+      </w:pPr>
+      <w:r>
+        <w:rPr>
+          <w:rFonts w:ascii="Monotype Corsiva" w:hAnsi="Monotype Corsiva"/>
+          <w:sz w:val="40"/>
+          <w:szCs w:val="40"/>
+          <w:lang w:val="en-US"/>
+        </w:rPr>
+        <w:t>Functions in Sets</w:t>
+      </w:r>
+    </w:p>
+    <w:p>
+      <w:pPr>
+        <w:pStyle w:val="ListParagraph"/>
+        <w:numPr>
+          <w:ilvl w:val="0"/>
+          <w:numId w:val="13"/>
+        </w:numPr>
+        <w:rPr>
+          <w:rFonts w:ascii="Monotype Corsiva" w:hAnsi="Monotype Corsiva"/>
+          <w:sz w:val="40"/>
+          <w:szCs w:val="40"/>
+          <w:lang w:val="en-US"/>
+        </w:rPr>
+      </w:pPr>
+      <w:r>
+        <w:rPr>
+          <w:rFonts w:ascii="Monotype Corsiva" w:hAnsi="Monotype Corsiva"/>
+          <w:sz w:val="40"/>
+          <w:szCs w:val="40"/>
+          <w:lang w:val="en-US"/>
+        </w:rPr>
+        <w:t>Predict the output</w:t>
+      </w:r>
+    </w:p>
+    <w:p>
+      <w:pPr>
+        <w:pStyle w:val="ListParagraph"/>
+        <w:numPr>
+          <w:ilvl w:val="0"/>
+          <w:numId w:val="13"/>
+        </w:numPr>
+        <w:rPr>
+          <w:rFonts w:ascii="Monotype Corsiva" w:hAnsi="Monotype Corsiva"/>
+          <w:sz w:val="40"/>
+          <w:szCs w:val="40"/>
+          <w:lang w:val="en-US"/>
+        </w:rPr>
+      </w:pPr>
+      <w:r>
+        <w:rPr>
+          <w:rFonts w:ascii="Monotype Corsiva" w:hAnsi="Monotype Corsiva"/>
+          <w:sz w:val="40"/>
+          <w:szCs w:val="40"/>
+          <w:lang w:val="en-US"/>
+        </w:rPr>
+        <w:t>Sum of all Unique Numbers in List</w:t>
+      </w:r>
+    </w:p>
+    <w:p>
+      <w:pPr>
+        <w:pStyle w:val="ListParagraph"/>
+        <w:numPr>
+          <w:ilvl w:val="0"/>
+          <w:numId w:val="13"/>
+        </w:numPr>
+        <w:rPr>
+          <w:rFonts w:ascii="Monotype Corsiva" w:hAnsi="Monotype Corsiva"/>
+          <w:sz w:val="40"/>
+          <w:szCs w:val="40"/>
+          <w:lang w:val="en-US"/>
+        </w:rPr>
+      </w:pPr>
+      <w:r>
+        <w:rPr>
+          <w:rFonts w:ascii="Monotype Corsiva" w:hAnsi="Monotype Corsiva"/>
+          <w:sz w:val="40"/>
+          <w:szCs w:val="40"/>
+          <w:lang w:val="en-US"/>
+        </w:rPr>
+        <w:t>Predict the output</w:t>
+      </w:r>
       <w:bookmarkStart w:id="0" w:name="_GoBack"/>
       <w:bookmarkEnd w:id="0"/>
-      <w:r>
-        <w:rPr>
-          <w:rFonts w:ascii="Monotype Corsiva" w:hAnsi="Monotype Corsiva"/>
-          <w:sz w:val="40"/>
-          <w:szCs w:val="40"/>
-          <w:lang w:val="en-US"/>
-        </w:rPr>
-        <w:t>Arrays &amp; Lists</w:t>
-      </w:r>
-    </w:p>
-    <w:p>
-      <w:pPr>
-        <w:pStyle w:val="ListParagraph"/>
-        <w:numPr>
-          <w:ilvl w:val="0"/>
-          <w:numId w:val="1"/>
-        </w:numPr>
-        <w:rPr>
-          <w:rFonts w:ascii="Monotype Corsiva" w:hAnsi="Monotype Corsiva"/>
-          <w:sz w:val="40"/>
-          <w:szCs w:val="40"/>
-          <w:lang w:val="en-US"/>
-        </w:rPr>
-      </w:pPr>
-      <w:r>
-        <w:rPr>
-          <w:rFonts w:ascii="Monotype Corsiva" w:hAnsi="Monotype Corsiva"/>
-          <w:sz w:val="40"/>
-          <w:szCs w:val="40"/>
-          <w:lang w:val="en-US"/>
-        </w:rPr>
-        <w:t>Searching &amp; Sorting</w:t>
-      </w:r>
-    </w:p>
-    <w:p>
-      <w:pPr>
-        <w:pStyle w:val="ListParagraph"/>
-        <w:numPr>
-          <w:ilvl w:val="0"/>
-          <w:numId w:val="1"/>
-        </w:numPr>
-        <w:rPr>
-          <w:rFonts w:ascii="Monotype Corsiva" w:hAnsi="Monotype Corsiva"/>
-          <w:sz w:val="40"/>
-          <w:szCs w:val="40"/>
-          <w:lang w:val="en-US"/>
-        </w:rPr>
-      </w:pPr>
-      <w:r>
-        <w:rPr>
-          <w:rFonts w:ascii="Monotype Corsiva" w:hAnsi="Monotype Corsiva"/>
-          <w:sz w:val="40"/>
-          <w:szCs w:val="40"/>
-          <w:lang w:val="en-US"/>
-        </w:rPr>
-        <w:t>Strings</w:t>
-      </w:r>
-    </w:p>
-    <w:p>
-      <w:pPr>
-        <w:pStyle w:val="ListParagraph"/>
-        <w:numPr>
-          <w:ilvl w:val="0"/>
-          <w:numId w:val="1"/>
-        </w:numPr>
-        <w:rPr>
-          <w:rFonts w:ascii="Monotype Corsiva" w:hAnsi="Monotype Corsiva"/>
-          <w:sz w:val="40"/>
-          <w:szCs w:val="40"/>
-          <w:lang w:val="en-US"/>
-        </w:rPr>
-      </w:pPr>
-      <w:r>
-        <w:rPr>
-          <w:rFonts w:ascii="Monotype Corsiva" w:hAnsi="Monotype Corsiva"/>
-          <w:sz w:val="40"/>
-          <w:szCs w:val="40"/>
-          <w:lang w:val="en-US"/>
-        </w:rPr>
-        <w:t>Two Dimensional Lists</w:t>
-      </w:r>
-    </w:p>
-    <w:p>
-      <w:pPr>
-        <w:pStyle w:val="ListParagraph"/>
-        <w:numPr>
-          <w:ilvl w:val="0"/>
-          <w:numId w:val="1"/>
-        </w:numPr>
-        <w:rPr>
-          <w:rFonts w:ascii="Monotype Corsiva" w:hAnsi="Monotype Corsiva"/>
-          <w:sz w:val="40"/>
-          <w:szCs w:val="40"/>
-          <w:lang w:val="en-US"/>
-        </w:rPr>
-      </w:pPr>
-      <w:r>
-        <w:rPr>
-          <w:rFonts w:ascii="Monotype Corsiva" w:hAnsi="Monotype Corsiva"/>
-          <w:sz w:val="40"/>
-          <w:szCs w:val="40"/>
-          <w:lang w:val="en-US"/>
-        </w:rPr>
-        <w:t>Tuples, Dictionary and Sets</w:t>
-      </w:r>
     </w:p>
     <w:sectPr>
       <w:pgSz w:w="11906" w:h="16838"/>
@@ -3136,6 +5622,95 @@
     </w:lvl>
   </w:abstractNum>
   <w:abstractNum w:abstractNumId="2" w15:restartNumberingAfterBreak="0">
+    <w:nsid w:val="15896D82"/>
+    <w:multiLevelType w:val="hybridMultilevel"/>
+    <w:tmpl w:val="3868604C"/>
+    <w:lvl w:ilvl="0" w:tplc="7E2AACD6">
+      <w:start w:val="1"/>
+      <w:numFmt w:val="lowerLetter"/>
+      <w:lvlText w:val="(%1)"/>
+      <w:lvlJc w:val="left"/>
+      <w:pPr>
+        <w:ind w:left="1440" w:hanging="720"/>
+      </w:pPr>
+      <w:rPr>
+        <w:rFonts w:hint="default"/>
+      </w:rPr>
+    </w:lvl>
+    <w:lvl w:ilvl="1" w:tplc="40090019" w:tentative="1">
+      <w:start w:val="1"/>
+      <w:numFmt w:val="lowerLetter"/>
+      <w:lvlText w:val="%2."/>
+      <w:lvlJc w:val="left"/>
+      <w:pPr>
+        <w:ind w:left="1800" w:hanging="360"/>
+      </w:pPr>
+    </w:lvl>
+    <w:lvl w:ilvl="2" w:tplc="4009001B" w:tentative="1">
+      <w:start w:val="1"/>
+      <w:numFmt w:val="lowerRoman"/>
+      <w:lvlText w:val="%3."/>
+      <w:lvlJc w:val="right"/>
+      <w:pPr>
+        <w:ind w:left="2520" w:hanging="180"/>
+      </w:pPr>
+    </w:lvl>
+    <w:lvl w:ilvl="3" w:tplc="4009000F" w:tentative="1">
+      <w:start w:val="1"/>
+      <w:numFmt w:val="decimal"/>
+      <w:lvlText w:val="%4."/>
+      <w:lvlJc w:val="left"/>
+      <w:pPr>
+        <w:ind w:left="3240" w:hanging="360"/>
+      </w:pPr>
+    </w:lvl>
+    <w:lvl w:ilvl="4" w:tplc="40090019" w:tentative="1">
+      <w:start w:val="1"/>
+      <w:numFmt w:val="lowerLetter"/>
+      <w:lvlText w:val="%5."/>
+      <w:lvlJc w:val="left"/>
+      <w:pPr>
+        <w:ind w:left="3960" w:hanging="360"/>
+      </w:pPr>
+    </w:lvl>
+    <w:lvl w:ilvl="5" w:tplc="4009001B" w:tentative="1">
+      <w:start w:val="1"/>
+      <w:numFmt w:val="lowerRoman"/>
+      <w:lvlText w:val="%6."/>
+      <w:lvlJc w:val="right"/>
+      <w:pPr>
+        <w:ind w:left="4680" w:hanging="180"/>
+      </w:pPr>
+    </w:lvl>
+    <w:lvl w:ilvl="6" w:tplc="4009000F" w:tentative="1">
+      <w:start w:val="1"/>
+      <w:numFmt w:val="decimal"/>
+      <w:lvlText w:val="%7."/>
+      <w:lvlJc w:val="left"/>
+      <w:pPr>
+        <w:ind w:left="5400" w:hanging="360"/>
+      </w:pPr>
+    </w:lvl>
+    <w:lvl w:ilvl="7" w:tplc="40090019" w:tentative="1">
+      <w:start w:val="1"/>
+      <w:numFmt w:val="lowerLetter"/>
+      <w:lvlText w:val="%8."/>
+      <w:lvlJc w:val="left"/>
+      <w:pPr>
+        <w:ind w:left="6120" w:hanging="360"/>
+      </w:pPr>
+    </w:lvl>
+    <w:lvl w:ilvl="8" w:tplc="4009001B" w:tentative="1">
+      <w:start w:val="1"/>
+      <w:numFmt w:val="lowerRoman"/>
+      <w:lvlText w:val="%9."/>
+      <w:lvlJc w:val="right"/>
+      <w:pPr>
+        <w:ind w:left="6840" w:hanging="180"/>
+      </w:pPr>
+    </w:lvl>
+  </w:abstractNum>
+  <w:abstractNum w:abstractNumId="3" w15:restartNumberingAfterBreak="0">
     <w:nsid w:val="17BE010C"/>
     <w:multiLevelType w:val="hybridMultilevel"/>
     <w:tmpl w:val="193212C6"/>
@@ -3224,7 +5799,185 @@
       </w:pPr>
     </w:lvl>
   </w:abstractNum>
-  <w:abstractNum w:abstractNumId="3" w15:restartNumberingAfterBreak="0">
+  <w:abstractNum w:abstractNumId="4" w15:restartNumberingAfterBreak="0">
+    <w:nsid w:val="1B1369B8"/>
+    <w:multiLevelType w:val="hybridMultilevel"/>
+    <w:tmpl w:val="70F60A50"/>
+    <w:lvl w:ilvl="0" w:tplc="3364C992">
+      <w:start w:val="1"/>
+      <w:numFmt w:val="lowerLetter"/>
+      <w:lvlText w:val="(%1)"/>
+      <w:lvlJc w:val="left"/>
+      <w:pPr>
+        <w:ind w:left="1440" w:hanging="720"/>
+      </w:pPr>
+      <w:rPr>
+        <w:rFonts w:hint="default"/>
+      </w:rPr>
+    </w:lvl>
+    <w:lvl w:ilvl="1" w:tplc="40090019" w:tentative="1">
+      <w:start w:val="1"/>
+      <w:numFmt w:val="lowerLetter"/>
+      <w:lvlText w:val="%2."/>
+      <w:lvlJc w:val="left"/>
+      <w:pPr>
+        <w:ind w:left="1800" w:hanging="360"/>
+      </w:pPr>
+    </w:lvl>
+    <w:lvl w:ilvl="2" w:tplc="4009001B" w:tentative="1">
+      <w:start w:val="1"/>
+      <w:numFmt w:val="lowerRoman"/>
+      <w:lvlText w:val="%3."/>
+      <w:lvlJc w:val="right"/>
+      <w:pPr>
+        <w:ind w:left="2520" w:hanging="180"/>
+      </w:pPr>
+    </w:lvl>
+    <w:lvl w:ilvl="3" w:tplc="4009000F" w:tentative="1">
+      <w:start w:val="1"/>
+      <w:numFmt w:val="decimal"/>
+      <w:lvlText w:val="%4."/>
+      <w:lvlJc w:val="left"/>
+      <w:pPr>
+        <w:ind w:left="3240" w:hanging="360"/>
+      </w:pPr>
+    </w:lvl>
+    <w:lvl w:ilvl="4" w:tplc="40090019" w:tentative="1">
+      <w:start w:val="1"/>
+      <w:numFmt w:val="lowerLetter"/>
+      <w:lvlText w:val="%5."/>
+      <w:lvlJc w:val="left"/>
+      <w:pPr>
+        <w:ind w:left="3960" w:hanging="360"/>
+      </w:pPr>
+    </w:lvl>
+    <w:lvl w:ilvl="5" w:tplc="4009001B" w:tentative="1">
+      <w:start w:val="1"/>
+      <w:numFmt w:val="lowerRoman"/>
+      <w:lvlText w:val="%6."/>
+      <w:lvlJc w:val="right"/>
+      <w:pPr>
+        <w:ind w:left="4680" w:hanging="180"/>
+      </w:pPr>
+    </w:lvl>
+    <w:lvl w:ilvl="6" w:tplc="4009000F" w:tentative="1">
+      <w:start w:val="1"/>
+      <w:numFmt w:val="decimal"/>
+      <w:lvlText w:val="%7."/>
+      <w:lvlJc w:val="left"/>
+      <w:pPr>
+        <w:ind w:left="5400" w:hanging="360"/>
+      </w:pPr>
+    </w:lvl>
+    <w:lvl w:ilvl="7" w:tplc="40090019" w:tentative="1">
+      <w:start w:val="1"/>
+      <w:numFmt w:val="lowerLetter"/>
+      <w:lvlText w:val="%8."/>
+      <w:lvlJc w:val="left"/>
+      <w:pPr>
+        <w:ind w:left="6120" w:hanging="360"/>
+      </w:pPr>
+    </w:lvl>
+    <w:lvl w:ilvl="8" w:tplc="4009001B" w:tentative="1">
+      <w:start w:val="1"/>
+      <w:numFmt w:val="lowerRoman"/>
+      <w:lvlText w:val="%9."/>
+      <w:lvlJc w:val="right"/>
+      <w:pPr>
+        <w:ind w:left="6840" w:hanging="180"/>
+      </w:pPr>
+    </w:lvl>
+  </w:abstractNum>
+  <w:abstractNum w:abstractNumId="5" w15:restartNumberingAfterBreak="0">
+    <w:nsid w:val="530A796C"/>
+    <w:multiLevelType w:val="hybridMultilevel"/>
+    <w:tmpl w:val="93A2224E"/>
+    <w:lvl w:ilvl="0" w:tplc="1F0C7C7E">
+      <w:start w:val="1"/>
+      <w:numFmt w:val="lowerLetter"/>
+      <w:lvlText w:val="(%1)"/>
+      <w:lvlJc w:val="left"/>
+      <w:pPr>
+        <w:ind w:left="1440" w:hanging="720"/>
+      </w:pPr>
+      <w:rPr>
+        <w:rFonts w:hint="default"/>
+      </w:rPr>
+    </w:lvl>
+    <w:lvl w:ilvl="1" w:tplc="40090019" w:tentative="1">
+      <w:start w:val="1"/>
+      <w:numFmt w:val="lowerLetter"/>
+      <w:lvlText w:val="%2."/>
+      <w:lvlJc w:val="left"/>
+      <w:pPr>
+        <w:ind w:left="1800" w:hanging="360"/>
+      </w:pPr>
+    </w:lvl>
+    <w:lvl w:ilvl="2" w:tplc="4009001B" w:tentative="1">
+      <w:start w:val="1"/>
+      <w:numFmt w:val="lowerRoman"/>
+      <w:lvlText w:val="%3."/>
+      <w:lvlJc w:val="right"/>
+      <w:pPr>
+        <w:ind w:left="2520" w:hanging="180"/>
+      </w:pPr>
+    </w:lvl>
+    <w:lvl w:ilvl="3" w:tplc="4009000F" w:tentative="1">
+      <w:start w:val="1"/>
+      <w:numFmt w:val="decimal"/>
+      <w:lvlText w:val="%4."/>
+      <w:lvlJc w:val="left"/>
+      <w:pPr>
+        <w:ind w:left="3240" w:hanging="360"/>
+      </w:pPr>
+    </w:lvl>
+    <w:lvl w:ilvl="4" w:tplc="40090019" w:tentative="1">
+      <w:start w:val="1"/>
+      <w:numFmt w:val="lowerLetter"/>
+      <w:lvlText w:val="%5."/>
+      <w:lvlJc w:val="left"/>
+      <w:pPr>
+        <w:ind w:left="3960" w:hanging="360"/>
+      </w:pPr>
+    </w:lvl>
+    <w:lvl w:ilvl="5" w:tplc="4009001B" w:tentative="1">
+      <w:start w:val="1"/>
+      <w:numFmt w:val="lowerRoman"/>
+      <w:lvlText w:val="%6."/>
+      <w:lvlJc w:val="right"/>
+      <w:pPr>
+        <w:ind w:left="4680" w:hanging="180"/>
+      </w:pPr>
+    </w:lvl>
+    <w:lvl w:ilvl="6" w:tplc="4009000F" w:tentative="1">
+      <w:start w:val="1"/>
+      <w:numFmt w:val="decimal"/>
+      <w:lvlText w:val="%7."/>
+      <w:lvlJc w:val="left"/>
+      <w:pPr>
+        <w:ind w:left="5400" w:hanging="360"/>
+      </w:pPr>
+    </w:lvl>
+    <w:lvl w:ilvl="7" w:tplc="40090019" w:tentative="1">
+      <w:start w:val="1"/>
+      <w:numFmt w:val="lowerLetter"/>
+      <w:lvlText w:val="%8."/>
+      <w:lvlJc w:val="left"/>
+      <w:pPr>
+        <w:ind w:left="6120" w:hanging="360"/>
+      </w:pPr>
+    </w:lvl>
+    <w:lvl w:ilvl="8" w:tplc="4009001B" w:tentative="1">
+      <w:start w:val="1"/>
+      <w:numFmt w:val="lowerRoman"/>
+      <w:lvlText w:val="%9."/>
+      <w:lvlJc w:val="right"/>
+      <w:pPr>
+        <w:ind w:left="6840" w:hanging="180"/>
+      </w:pPr>
+    </w:lvl>
+  </w:abstractNum>
+  <w:abstractNum w:abstractNumId="6" w15:restartNumberingAfterBreak="0">
     <w:nsid w:val="5A176F28"/>
     <w:multiLevelType w:val="hybridMultilevel"/>
     <w:tmpl w:val="AE30E57C"/>
@@ -3313,7 +6066,7 @@
       </w:pPr>
     </w:lvl>
   </w:abstractNum>
-  <w:abstractNum w:abstractNumId="4" w15:restartNumberingAfterBreak="0">
+  <w:abstractNum w:abstractNumId="7" w15:restartNumberingAfterBreak="0">
     <w:nsid w:val="5BEA6BF2"/>
     <w:multiLevelType w:val="hybridMultilevel"/>
     <w:tmpl w:val="C4A0B736"/>
@@ -3402,7 +6155,7 @@
       </w:pPr>
     </w:lvl>
   </w:abstractNum>
-  <w:abstractNum w:abstractNumId="5" w15:restartNumberingAfterBreak="0">
+  <w:abstractNum w:abstractNumId="8" w15:restartNumberingAfterBreak="0">
     <w:nsid w:val="65D029AA"/>
     <w:multiLevelType w:val="hybridMultilevel"/>
     <w:tmpl w:val="359ADB10"/>
@@ -3491,7 +6244,7 @@
       </w:pPr>
     </w:lvl>
   </w:abstractNum>
-  <w:abstractNum w:abstractNumId="6" w15:restartNumberingAfterBreak="0">
+  <w:abstractNum w:abstractNumId="9" w15:restartNumberingAfterBreak="0">
     <w:nsid w:val="6C6479D7"/>
     <w:multiLevelType w:val="hybridMultilevel"/>
     <w:tmpl w:val="CED43D7E"/>
@@ -3580,7 +6333,7 @@
       </w:pPr>
     </w:lvl>
   </w:abstractNum>
-  <w:abstractNum w:abstractNumId="7" w15:restartNumberingAfterBreak="0">
+  <w:abstractNum w:abstractNumId="10" w15:restartNumberingAfterBreak="0">
     <w:nsid w:val="6F7A6B7A"/>
     <w:multiLevelType w:val="hybridMultilevel"/>
     <w:tmpl w:val="EF04F684"/>
@@ -3669,29 +6422,222 @@
       </w:pPr>
     </w:lvl>
   </w:abstractNum>
+  <w:abstractNum w:abstractNumId="11" w15:restartNumberingAfterBreak="0">
+    <w:nsid w:val="7A2079DA"/>
+    <w:multiLevelType w:val="hybridMultilevel"/>
+    <w:tmpl w:val="8C80885E"/>
+    <w:lvl w:ilvl="0" w:tplc="7CD6981A">
+      <w:start w:val="1"/>
+      <w:numFmt w:val="lowerLetter"/>
+      <w:lvlText w:val="(%1)"/>
+      <w:lvlJc w:val="left"/>
+      <w:pPr>
+        <w:ind w:left="1440" w:hanging="720"/>
+      </w:pPr>
+      <w:rPr>
+        <w:rFonts w:hint="default"/>
+      </w:rPr>
+    </w:lvl>
+    <w:lvl w:ilvl="1" w:tplc="40090019" w:tentative="1">
+      <w:start w:val="1"/>
+      <w:numFmt w:val="lowerLetter"/>
+      <w:lvlText w:val="%2."/>
+      <w:lvlJc w:val="left"/>
+      <w:pPr>
+        <w:ind w:left="1800" w:hanging="360"/>
+      </w:pPr>
+    </w:lvl>
+    <w:lvl w:ilvl="2" w:tplc="4009001B" w:tentative="1">
+      <w:start w:val="1"/>
+      <w:numFmt w:val="lowerRoman"/>
+      <w:lvlText w:val="%3."/>
+      <w:lvlJc w:val="right"/>
+      <w:pPr>
+        <w:ind w:left="2520" w:hanging="180"/>
+      </w:pPr>
+    </w:lvl>
+    <w:lvl w:ilvl="3" w:tplc="4009000F" w:tentative="1">
+      <w:start w:val="1"/>
+      <w:numFmt w:val="decimal"/>
+      <w:lvlText w:val="%4."/>
+      <w:lvlJc w:val="left"/>
+      <w:pPr>
+        <w:ind w:left="3240" w:hanging="360"/>
+      </w:pPr>
+    </w:lvl>
+    <w:lvl w:ilvl="4" w:tplc="40090019" w:tentative="1">
+      <w:start w:val="1"/>
+      <w:numFmt w:val="lowerLetter"/>
+      <w:lvlText w:val="%5."/>
+      <w:lvlJc w:val="left"/>
+      <w:pPr>
+        <w:ind w:left="3960" w:hanging="360"/>
+      </w:pPr>
+    </w:lvl>
+    <w:lvl w:ilvl="5" w:tplc="4009001B" w:tentative="1">
+      <w:start w:val="1"/>
+      <w:numFmt w:val="lowerRoman"/>
+      <w:lvlText w:val="%6."/>
+      <w:lvlJc w:val="right"/>
+      <w:pPr>
+        <w:ind w:left="4680" w:hanging="180"/>
+      </w:pPr>
+    </w:lvl>
+    <w:lvl w:ilvl="6" w:tplc="4009000F" w:tentative="1">
+      <w:start w:val="1"/>
+      <w:numFmt w:val="decimal"/>
+      <w:lvlText w:val="%7."/>
+      <w:lvlJc w:val="left"/>
+      <w:pPr>
+        <w:ind w:left="5400" w:hanging="360"/>
+      </w:pPr>
+    </w:lvl>
+    <w:lvl w:ilvl="7" w:tplc="40090019" w:tentative="1">
+      <w:start w:val="1"/>
+      <w:numFmt w:val="lowerLetter"/>
+      <w:lvlText w:val="%8."/>
+      <w:lvlJc w:val="left"/>
+      <w:pPr>
+        <w:ind w:left="6120" w:hanging="360"/>
+      </w:pPr>
+    </w:lvl>
+    <w:lvl w:ilvl="8" w:tplc="4009001B" w:tentative="1">
+      <w:start w:val="1"/>
+      <w:numFmt w:val="lowerRoman"/>
+      <w:lvlText w:val="%9."/>
+      <w:lvlJc w:val="right"/>
+      <w:pPr>
+        <w:ind w:left="6840" w:hanging="180"/>
+      </w:pPr>
+    </w:lvl>
+  </w:abstractNum>
+  <w:abstractNum w:abstractNumId="12" w15:restartNumberingAfterBreak="0">
+    <w:nsid w:val="7CF6365B"/>
+    <w:multiLevelType w:val="hybridMultilevel"/>
+    <w:tmpl w:val="56FEE7EE"/>
+    <w:lvl w:ilvl="0" w:tplc="B82640A4">
+      <w:start w:val="1"/>
+      <w:numFmt w:val="lowerLetter"/>
+      <w:lvlText w:val="(%1)"/>
+      <w:lvlJc w:val="left"/>
+      <w:pPr>
+        <w:ind w:left="1440" w:hanging="720"/>
+      </w:pPr>
+      <w:rPr>
+        <w:rFonts w:hint="default"/>
+      </w:rPr>
+    </w:lvl>
+    <w:lvl w:ilvl="1" w:tplc="40090019" w:tentative="1">
+      <w:start w:val="1"/>
+      <w:numFmt w:val="lowerLetter"/>
+      <w:lvlText w:val="%2."/>
+      <w:lvlJc w:val="left"/>
+      <w:pPr>
+        <w:ind w:left="1800" w:hanging="360"/>
+      </w:pPr>
+    </w:lvl>
+    <w:lvl w:ilvl="2" w:tplc="4009001B" w:tentative="1">
+      <w:start w:val="1"/>
+      <w:numFmt w:val="lowerRoman"/>
+      <w:lvlText w:val="%3."/>
+      <w:lvlJc w:val="right"/>
+      <w:pPr>
+        <w:ind w:left="2520" w:hanging="180"/>
+      </w:pPr>
+    </w:lvl>
+    <w:lvl w:ilvl="3" w:tplc="4009000F" w:tentative="1">
+      <w:start w:val="1"/>
+      <w:numFmt w:val="decimal"/>
+      <w:lvlText w:val="%4."/>
+      <w:lvlJc w:val="left"/>
+      <w:pPr>
+        <w:ind w:left="3240" w:hanging="360"/>
+      </w:pPr>
+    </w:lvl>
+    <w:lvl w:ilvl="4" w:tplc="40090019" w:tentative="1">
+      <w:start w:val="1"/>
+      <w:numFmt w:val="lowerLetter"/>
+      <w:lvlText w:val="%5."/>
+      <w:lvlJc w:val="left"/>
+      <w:pPr>
+        <w:ind w:left="3960" w:hanging="360"/>
+      </w:pPr>
+    </w:lvl>
+    <w:lvl w:ilvl="5" w:tplc="4009001B" w:tentative="1">
+      <w:start w:val="1"/>
+      <w:numFmt w:val="lowerRoman"/>
+      <w:lvlText w:val="%6."/>
+      <w:lvlJc w:val="right"/>
+      <w:pPr>
+        <w:ind w:left="4680" w:hanging="180"/>
+      </w:pPr>
+    </w:lvl>
+    <w:lvl w:ilvl="6" w:tplc="4009000F" w:tentative="1">
+      <w:start w:val="1"/>
+      <w:numFmt w:val="decimal"/>
+      <w:lvlText w:val="%7."/>
+      <w:lvlJc w:val="left"/>
+      <w:pPr>
+        <w:ind w:left="5400" w:hanging="360"/>
+      </w:pPr>
+    </w:lvl>
+    <w:lvl w:ilvl="7" w:tplc="40090019" w:tentative="1">
+      <w:start w:val="1"/>
+      <w:numFmt w:val="lowerLetter"/>
+      <w:lvlText w:val="%8."/>
+      <w:lvlJc w:val="left"/>
+      <w:pPr>
+        <w:ind w:left="6120" w:hanging="360"/>
+      </w:pPr>
+    </w:lvl>
+    <w:lvl w:ilvl="8" w:tplc="4009001B" w:tentative="1">
+      <w:start w:val="1"/>
+      <w:numFmt w:val="lowerRoman"/>
+      <w:lvlText w:val="%9."/>
+      <w:lvlJc w:val="right"/>
+      <w:pPr>
+        <w:ind w:left="6840" w:hanging="180"/>
+      </w:pPr>
+    </w:lvl>
+  </w:abstractNum>
   <w:num w:numId="1">
-    <w:abstractNumId w:val="5"/>
+    <w:abstractNumId w:val="8"/>
   </w:num>
   <w:num w:numId="2">
+    <w:abstractNumId w:val="10"/>
+  </w:num>
+  <w:num w:numId="3">
+    <w:abstractNumId w:val="3"/>
+  </w:num>
+  <w:num w:numId="4">
     <w:abstractNumId w:val="7"/>
   </w:num>
-  <w:num w:numId="3">
-    <w:abstractNumId w:val="2"/>
-  </w:num>
-  <w:num w:numId="4">
-    <w:abstractNumId w:val="4"/>
-  </w:num>
   <w:num w:numId="5">
-    <w:abstractNumId w:val="6"/>
+    <w:abstractNumId w:val="9"/>
   </w:num>
   <w:num w:numId="6">
-    <w:abstractNumId w:val="3"/>
+    <w:abstractNumId w:val="6"/>
   </w:num>
   <w:num w:numId="7">
     <w:abstractNumId w:val="1"/>
   </w:num>
   <w:num w:numId="8">
     <w:abstractNumId w:val="0"/>
+  </w:num>
+  <w:num w:numId="9">
+    <w:abstractNumId w:val="12"/>
+  </w:num>
+  <w:num w:numId="10">
+    <w:abstractNumId w:val="5"/>
+  </w:num>
+  <w:num w:numId="11">
+    <w:abstractNumId w:val="11"/>
+  </w:num>
+  <w:num w:numId="12">
+    <w:abstractNumId w:val="2"/>
+  </w:num>
+  <w:num w:numId="13">
+    <w:abstractNumId w:val="4"/>
   </w:num>
 </w:numbering>
 </file>

</xml_diff>